<commit_message>
App Manual first verson
</commit_message>
<xml_diff>
--- a/App Manual.docx
+++ b/App Manual.docx
@@ -1,6 +1,6 @@
 
 <file path=word/document.xml><?xml version="1.0" encoding="utf-8"?>
-<w:document xmlns:wpc="http://schemas.microsoft.com/office/word/2010/wordprocessingCanvas" xmlns:mc="http://schemas.openxmlformats.org/markup-compatibility/2006" xmlns:o="urn:schemas-microsoft-com:office:office" xmlns:r="http://schemas.openxmlformats.org/officeDocument/2006/relationships" xmlns:m="http://schemas.openxmlformats.org/officeDocument/2006/math" xmlns:v="urn:schemas-microsoft-com:vml" xmlns:wp14="http://schemas.microsoft.com/office/word/2010/wordprocessingDrawing" xmlns:wp="http://schemas.openxmlformats.org/drawingml/2006/wordprocessingDrawing" xmlns:w10="urn:schemas-microsoft-com:office:word" xmlns:w="http://schemas.openxmlformats.org/wordprocessingml/2006/main" xmlns:w14="http://schemas.microsoft.com/office/word/2010/wordml" xmlns:wpg="http://schemas.microsoft.com/office/word/2010/wordprocessingGroup" xmlns:wpi="http://schemas.microsoft.com/office/word/2010/wordprocessingInk" xmlns:wne="http://schemas.microsoft.com/office/word/2006/wordml" xmlns:wps="http://schemas.microsoft.com/office/word/2010/wordprocessingShape" mc:Ignorable="w14 wp14">
+<w:document xmlns:ve="http://schemas.openxmlformats.org/markup-compatibility/2006" xmlns:o="urn:schemas-microsoft-com:office:office" xmlns:r="http://schemas.openxmlformats.org/officeDocument/2006/relationships" xmlns:m="http://schemas.openxmlformats.org/officeDocument/2006/math" xmlns:v="urn:schemas-microsoft-com:vml" xmlns:wp="http://schemas.openxmlformats.org/drawingml/2006/wordprocessingDrawing" xmlns:w10="urn:schemas-microsoft-com:office:word" xmlns:w="http://schemas.openxmlformats.org/wordprocessingml/2006/main" xmlns:wne="http://schemas.microsoft.com/office/word/2006/wordml">
   <w:body>
     <w:p>
       <w:pPr>
@@ -70,7 +70,39 @@
           <w:rFonts w:eastAsia="Calibri"/>
           <w:lang w:val="en-US"/>
         </w:rPr>
-        <w:t xml:space="preserve">MSc. Eber Jair Flores </w:t>
+        <w:t xml:space="preserve">MSc. </w:t>
+      </w:r>
+      <w:proofErr w:type="spellStart"/>
+      <w:r>
+        <w:rPr>
+          <w:rFonts w:eastAsia="Calibri"/>
+          <w:lang w:val="en-US"/>
+        </w:rPr>
+        <w:t>Eber</w:t>
+      </w:r>
+      <w:proofErr w:type="spellEnd"/>
+      <w:r>
+        <w:rPr>
+          <w:rFonts w:eastAsia="Calibri"/>
+          <w:lang w:val="en-US"/>
+        </w:rPr>
+        <w:t xml:space="preserve"> </w:t>
+      </w:r>
+      <w:proofErr w:type="spellStart"/>
+      <w:r>
+        <w:rPr>
+          <w:rFonts w:eastAsia="Calibri"/>
+          <w:lang w:val="en-US"/>
+        </w:rPr>
+        <w:t>Jair</w:t>
+      </w:r>
+      <w:proofErr w:type="spellEnd"/>
+      <w:r>
+        <w:rPr>
+          <w:rFonts w:eastAsia="Calibri"/>
+          <w:lang w:val="en-US"/>
+        </w:rPr>
+        <w:t xml:space="preserve"> Flores </w:t>
       </w:r>
       <w:proofErr w:type="spellStart"/>
       <w:r>
@@ -104,7 +136,7 @@
         </w:rPr>
         <w:tab/>
       </w:r>
-      <w:hyperlink r:id="rId9" w:history="1">
+      <w:hyperlink r:id="rId8" w:history="1">
         <w:r>
           <w:rPr>
             <w:rStyle w:val="Hipervnculo"/>
@@ -192,31 +224,7 @@
         <w:rPr>
           <w:lang w:val="en-US" w:eastAsia="es-MX"/>
         </w:rPr>
-        <w:t>NN D</w:t>
-      </w:r>
-      <w:r>
-        <w:rPr>
-          <w:lang w:val="en-US" w:eastAsia="es-MX"/>
-        </w:rPr>
-        <w:t>e</w:t>
-      </w:r>
-      <w:r>
-        <w:rPr>
-          <w:lang w:val="en-US" w:eastAsia="es-MX"/>
-        </w:rPr>
-        <w:t>s</w:t>
-      </w:r>
-      <w:r>
-        <w:rPr>
-          <w:lang w:val="en-US" w:eastAsia="es-MX"/>
-        </w:rPr>
-        <w:t>i</w:t>
-      </w:r>
-      <w:r>
-        <w:rPr>
-          <w:lang w:val="en-US" w:eastAsia="es-MX"/>
-        </w:rPr>
-        <w:t>gn.pdf</w:t>
+        <w:t>NN Design.pdf</w:t>
       </w:r>
       <w:r>
         <w:rPr>
@@ -430,7 +438,7 @@
           <w:lang w:eastAsia="es-MX"/>
         </w:rPr>
         <w:drawing>
-          <wp:inline distT="0" distB="0" distL="0" distR="0" wp14:anchorId="1FAADEFB" wp14:editId="79391036">
+          <wp:inline distT="0" distB="0" distL="0" distR="0">
             <wp:extent cx="3925019" cy="2912108"/>
             <wp:effectExtent l="0" t="0" r="0" b="3175"/>
             <wp:docPr id="3" name="Imagen 3"/>
@@ -447,10 +455,10 @@
                     </pic:cNvPicPr>
                   </pic:nvPicPr>
                   <pic:blipFill>
-                    <a:blip r:embed="rId10">
+                    <a:blip r:embed="rId9" cstate="print">
                       <a:extLst>
                         <a:ext uri="{28A0092B-C50C-407E-A947-70E740481C1C}">
-                          <a14:useLocalDpi xmlns:a14="http://schemas.microsoft.com/office/drawing/2010/main" val="0"/>
+                          <a14:useLocalDpi xmlns="" xmlns:wpc="http://schemas.microsoft.com/office/word/2010/wordprocessingCanvas" xmlns:mc="http://schemas.openxmlformats.org/markup-compatibility/2006" xmlns:o="urn:schemas-microsoft-com:office:office" xmlns:v="urn:schemas-microsoft-com:vml" xmlns:wp14="http://schemas.microsoft.com/office/word/2010/wordprocessingDrawing" xmlns:w10="urn:schemas-microsoft-com:office:word" xmlns:w="http://schemas.openxmlformats.org/wordprocessingml/2006/main" xmlns:w14="http://schemas.microsoft.com/office/word/2010/wordml" xmlns:wpg="http://schemas.microsoft.com/office/word/2010/wordprocessingGroup" xmlns:wpi="http://schemas.microsoft.com/office/word/2010/wordprocessingInk" xmlns:wps="http://schemas.microsoft.com/office/word/2010/wordprocessingShape" xmlns:a14="http://schemas.microsoft.com/office/drawing/2010/main" val="0"/>
                         </a:ext>
                       </a:extLst>
                     </a:blip>
@@ -494,7 +502,6 @@
         </w:rPr>
         <w:t xml:space="preserve">Fig </w:t>
       </w:r>
-      <w:proofErr w:type="gramEnd"/>
       <w:r>
         <w:fldChar w:fldCharType="begin"/>
       </w:r>
@@ -517,7 +524,6 @@
       <w:r>
         <w:fldChar w:fldCharType="end"/>
       </w:r>
-      <w:proofErr w:type="gramStart"/>
       <w:r>
         <w:rPr>
           <w:lang w:val="en-US"/>
@@ -653,6 +659,8 @@
           <w:lang w:eastAsia="es-MX"/>
         </w:rPr>
       </w:pPr>
+      <w:bookmarkStart w:id="0" w:name="_Error_bar_chart"/>
+      <w:bookmarkEnd w:id="0"/>
       <w:r>
         <w:rPr>
           <w:lang w:eastAsia="es-MX"/>
@@ -743,7 +751,7 @@
           <w:lang w:eastAsia="es-MX"/>
         </w:rPr>
         <w:drawing>
-          <wp:inline distT="0" distB="0" distL="0" distR="0" wp14:anchorId="230E4EBB" wp14:editId="76EF19BF">
+          <wp:inline distT="0" distB="0" distL="0" distR="0">
             <wp:extent cx="3528204" cy="2627174"/>
             <wp:effectExtent l="0" t="0" r="0" b="1905"/>
             <wp:docPr id="4" name="Imagen 4"/>
@@ -760,10 +768,10 @@
                     </pic:cNvPicPr>
                   </pic:nvPicPr>
                   <pic:blipFill>
-                    <a:blip r:embed="rId11">
+                    <a:blip r:embed="rId10" cstate="print">
                       <a:extLst>
                         <a:ext uri="{28A0092B-C50C-407E-A947-70E740481C1C}">
-                          <a14:useLocalDpi xmlns:a14="http://schemas.microsoft.com/office/drawing/2010/main" val="0"/>
+                          <a14:useLocalDpi xmlns="" xmlns:wpc="http://schemas.microsoft.com/office/word/2010/wordprocessingCanvas" xmlns:mc="http://schemas.openxmlformats.org/markup-compatibility/2006" xmlns:o="urn:schemas-microsoft-com:office:office" xmlns:v="urn:schemas-microsoft-com:vml" xmlns:wp14="http://schemas.microsoft.com/office/word/2010/wordprocessingDrawing" xmlns:w10="urn:schemas-microsoft-com:office:word" xmlns:w="http://schemas.openxmlformats.org/wordprocessingml/2006/main" xmlns:w14="http://schemas.microsoft.com/office/word/2010/wordml" xmlns:wpg="http://schemas.microsoft.com/office/word/2010/wordprocessingGroup" xmlns:wpi="http://schemas.microsoft.com/office/word/2010/wordprocessingInk" xmlns:wps="http://schemas.microsoft.com/office/word/2010/wordprocessingShape" xmlns:a14="http://schemas.microsoft.com/office/drawing/2010/main" val="0"/>
                         </a:ext>
                       </a:extLst>
                     </a:blip>
@@ -813,7 +821,6 @@
         </w:rPr>
         <w:t xml:space="preserve"> </w:t>
       </w:r>
-      <w:proofErr w:type="gramEnd"/>
       <w:r>
         <w:fldChar w:fldCharType="begin"/>
       </w:r>
@@ -836,7 +843,6 @@
       <w:r>
         <w:fldChar w:fldCharType="end"/>
       </w:r>
-      <w:proofErr w:type="gramStart"/>
       <w:r>
         <w:rPr>
           <w:lang w:val="en-US"/>
@@ -862,7 +868,7 @@
           <w:lang w:eastAsia="es-MX"/>
         </w:rPr>
         <w:drawing>
-          <wp:inline distT="0" distB="0" distL="0" distR="0" wp14:anchorId="19A89E50" wp14:editId="74CE1F60">
+          <wp:inline distT="0" distB="0" distL="0" distR="0">
             <wp:extent cx="3500007" cy="2622431"/>
             <wp:effectExtent l="0" t="0" r="5715" b="6985"/>
             <wp:docPr id="11" name="Imagen 11"/>
@@ -879,10 +885,10 @@
                     </pic:cNvPicPr>
                   </pic:nvPicPr>
                   <pic:blipFill>
-                    <a:blip r:embed="rId12">
+                    <a:blip r:embed="rId11" cstate="print">
                       <a:extLst>
                         <a:ext uri="{28A0092B-C50C-407E-A947-70E740481C1C}">
-                          <a14:useLocalDpi xmlns:a14="http://schemas.microsoft.com/office/drawing/2010/main" val="0"/>
+                          <a14:useLocalDpi xmlns="" xmlns:wpc="http://schemas.microsoft.com/office/word/2010/wordprocessingCanvas" xmlns:mc="http://schemas.openxmlformats.org/markup-compatibility/2006" xmlns:o="urn:schemas-microsoft-com:office:office" xmlns:v="urn:schemas-microsoft-com:vml" xmlns:wp14="http://schemas.microsoft.com/office/word/2010/wordprocessingDrawing" xmlns:w10="urn:schemas-microsoft-com:office:word" xmlns:w="http://schemas.openxmlformats.org/wordprocessingml/2006/main" xmlns:w14="http://schemas.microsoft.com/office/word/2010/wordml" xmlns:wpg="http://schemas.microsoft.com/office/word/2010/wordprocessingGroup" xmlns:wpi="http://schemas.microsoft.com/office/word/2010/wordprocessingInk" xmlns:wps="http://schemas.microsoft.com/office/word/2010/wordprocessingShape" xmlns:a14="http://schemas.microsoft.com/office/drawing/2010/main" val="0"/>
                         </a:ext>
                       </a:extLst>
                     </a:blip>
@@ -938,7 +944,6 @@
         </w:rPr>
         <w:t xml:space="preserve"> </w:t>
       </w:r>
-      <w:proofErr w:type="gramEnd"/>
       <w:r>
         <w:fldChar w:fldCharType="begin"/>
       </w:r>
@@ -961,7 +966,6 @@
       <w:r>
         <w:fldChar w:fldCharType="end"/>
       </w:r>
-      <w:proofErr w:type="gramStart"/>
       <w:r>
         <w:rPr>
           <w:lang w:val="en-US"/>
@@ -1112,7 +1116,7 @@
           <w:lang w:eastAsia="es-MX"/>
         </w:rPr>
         <w:drawing>
-          <wp:inline distT="0" distB="0" distL="0" distR="0" wp14:anchorId="203B8ECA" wp14:editId="27E1900F">
+          <wp:inline distT="0" distB="0" distL="0" distR="0">
             <wp:extent cx="5816373" cy="2156604"/>
             <wp:effectExtent l="0" t="0" r="0" b="0"/>
             <wp:docPr id="5" name="Imagen 5"/>
@@ -1129,10 +1133,10 @@
                     </pic:cNvPicPr>
                   </pic:nvPicPr>
                   <pic:blipFill>
-                    <a:blip r:embed="rId13" cstate="print">
+                    <a:blip r:embed="rId12" cstate="print">
                       <a:extLst>
                         <a:ext uri="{28A0092B-C50C-407E-A947-70E740481C1C}">
-                          <a14:useLocalDpi xmlns:a14="http://schemas.microsoft.com/office/drawing/2010/main" val="0"/>
+                          <a14:useLocalDpi xmlns="" xmlns:wpc="http://schemas.microsoft.com/office/word/2010/wordprocessingCanvas" xmlns:mc="http://schemas.openxmlformats.org/markup-compatibility/2006" xmlns:o="urn:schemas-microsoft-com:office:office" xmlns:v="urn:schemas-microsoft-com:vml" xmlns:wp14="http://schemas.microsoft.com/office/word/2010/wordprocessingDrawing" xmlns:w10="urn:schemas-microsoft-com:office:word" xmlns:w="http://schemas.openxmlformats.org/wordprocessingml/2006/main" xmlns:w14="http://schemas.microsoft.com/office/word/2010/wordml" xmlns:wpg="http://schemas.microsoft.com/office/word/2010/wordprocessingGroup" xmlns:wpi="http://schemas.microsoft.com/office/word/2010/wordprocessingInk" xmlns:wps="http://schemas.microsoft.com/office/word/2010/wordprocessingShape" xmlns:a14="http://schemas.microsoft.com/office/drawing/2010/main" val="0"/>
                         </a:ext>
                       </a:extLst>
                     </a:blip>
@@ -1188,7 +1192,6 @@
         </w:rPr>
         <w:t xml:space="preserve"> </w:t>
       </w:r>
-      <w:proofErr w:type="gramEnd"/>
       <w:r>
         <w:fldChar w:fldCharType="begin"/>
       </w:r>
@@ -1211,7 +1214,6 @@
       <w:r>
         <w:fldChar w:fldCharType="end"/>
       </w:r>
-      <w:proofErr w:type="gramStart"/>
       <w:r>
         <w:rPr>
           <w:lang w:val="en-US"/>
@@ -1535,9 +1537,9 @@
         </w:rPr>
         <w:lastRenderedPageBreak/>
         <w:drawing>
-          <wp:inline distT="0" distB="0" distL="0" distR="0" wp14:anchorId="3C4AD6B4" wp14:editId="1E1B99C6">
-            <wp:extent cx="2380891" cy="2188965"/>
-            <wp:effectExtent l="0" t="0" r="635" b="1905"/>
+          <wp:inline distT="0" distB="0" distL="0" distR="0">
+            <wp:extent cx="2510790" cy="2308392"/>
+            <wp:effectExtent l="19050" t="0" r="3810" b="0"/>
             <wp:docPr id="6" name="Imagen 6"/>
             <wp:cNvGraphicFramePr>
               <a:graphicFrameLocks xmlns:a="http://schemas.openxmlformats.org/drawingml/2006/main" noChangeAspect="1"/>
@@ -1552,10 +1554,10 @@
                     </pic:cNvPicPr>
                   </pic:nvPicPr>
                   <pic:blipFill>
-                    <a:blip r:embed="rId14">
+                    <a:blip r:embed="rId13" cstate="print">
                       <a:extLst>
                         <a:ext uri="{28A0092B-C50C-407E-A947-70E740481C1C}">
-                          <a14:useLocalDpi xmlns:a14="http://schemas.microsoft.com/office/drawing/2010/main" val="0"/>
+                          <a14:useLocalDpi xmlns="" xmlns:wpc="http://schemas.microsoft.com/office/word/2010/wordprocessingCanvas" xmlns:mc="http://schemas.openxmlformats.org/markup-compatibility/2006" xmlns:o="urn:schemas-microsoft-com:office:office" xmlns:v="urn:schemas-microsoft-com:vml" xmlns:wp14="http://schemas.microsoft.com/office/word/2010/wordprocessingDrawing" xmlns:w10="urn:schemas-microsoft-com:office:word" xmlns:w="http://schemas.openxmlformats.org/wordprocessingml/2006/main" xmlns:w14="http://schemas.microsoft.com/office/word/2010/wordml" xmlns:wpg="http://schemas.microsoft.com/office/word/2010/wordprocessingGroup" xmlns:wpi="http://schemas.microsoft.com/office/word/2010/wordprocessingInk" xmlns:wps="http://schemas.microsoft.com/office/word/2010/wordprocessingShape" xmlns:a14="http://schemas.microsoft.com/office/drawing/2010/main" val="0"/>
                         </a:ext>
                       </a:extLst>
                     </a:blip>
@@ -1567,7 +1569,7 @@
                   <pic:spPr bwMode="auto">
                     <a:xfrm>
                       <a:off x="0" y="0"/>
-                      <a:ext cx="2381119" cy="2189174"/>
+                      <a:ext cx="2513155" cy="2310566"/>
                     </a:xfrm>
                     <a:prstGeom prst="rect">
                       <a:avLst/>
@@ -1599,7 +1601,6 @@
         </w:rPr>
         <w:t xml:space="preserve">Fig </w:t>
       </w:r>
-      <w:proofErr w:type="gramEnd"/>
       <w:r>
         <w:fldChar w:fldCharType="begin"/>
       </w:r>
@@ -1622,7 +1623,6 @@
       <w:r>
         <w:fldChar w:fldCharType="end"/>
       </w:r>
-      <w:proofErr w:type="gramStart"/>
       <w:r>
         <w:rPr>
           <w:lang w:val="en-US"/>
@@ -1648,8 +1648,8 @@
           <w:lang w:val="en-US" w:eastAsia="es-MX"/>
         </w:rPr>
       </w:pPr>
-      <w:bookmarkStart w:id="0" w:name="_Visualization_options"/>
-      <w:bookmarkEnd w:id="0"/>
+      <w:bookmarkStart w:id="1" w:name="_Visualization_options"/>
+      <w:bookmarkEnd w:id="1"/>
       <w:r>
         <w:rPr>
           <w:lang w:val="en-US" w:eastAsia="es-MX"/>
@@ -1743,9 +1743,9 @@
           <w:lang w:eastAsia="es-MX"/>
         </w:rPr>
         <w:drawing>
-          <wp:inline distT="0" distB="0" distL="0" distR="0" wp14:anchorId="7FBBA5D5" wp14:editId="5CD5E3D9">
-            <wp:extent cx="2389517" cy="908067"/>
-            <wp:effectExtent l="0" t="0" r="0" b="6350"/>
+          <wp:inline distT="0" distB="0" distL="0" distR="0">
+            <wp:extent cx="2624929" cy="997528"/>
+            <wp:effectExtent l="19050" t="0" r="3971" b="0"/>
             <wp:docPr id="7" name="Imagen 7"/>
             <wp:cNvGraphicFramePr>
               <a:graphicFrameLocks xmlns:a="http://schemas.openxmlformats.org/drawingml/2006/main" noChangeAspect="1"/>
@@ -1760,10 +1760,10 @@
                     </pic:cNvPicPr>
                   </pic:nvPicPr>
                   <pic:blipFill>
-                    <a:blip r:embed="rId15">
+                    <a:blip r:embed="rId14" cstate="print">
                       <a:extLst>
                         <a:ext uri="{28A0092B-C50C-407E-A947-70E740481C1C}">
-                          <a14:useLocalDpi xmlns:a14="http://schemas.microsoft.com/office/drawing/2010/main" val="0"/>
+                          <a14:useLocalDpi xmlns="" xmlns:wpc="http://schemas.microsoft.com/office/word/2010/wordprocessingCanvas" xmlns:mc="http://schemas.openxmlformats.org/markup-compatibility/2006" xmlns:o="urn:schemas-microsoft-com:office:office" xmlns:v="urn:schemas-microsoft-com:vml" xmlns:wp14="http://schemas.microsoft.com/office/word/2010/wordprocessingDrawing" xmlns:w10="urn:schemas-microsoft-com:office:word" xmlns:w="http://schemas.openxmlformats.org/wordprocessingml/2006/main" xmlns:w14="http://schemas.microsoft.com/office/word/2010/wordml" xmlns:wpg="http://schemas.microsoft.com/office/word/2010/wordprocessingGroup" xmlns:wpi="http://schemas.microsoft.com/office/word/2010/wordprocessingInk" xmlns:wps="http://schemas.microsoft.com/office/word/2010/wordprocessingShape" xmlns:a14="http://schemas.microsoft.com/office/drawing/2010/main" val="0"/>
                         </a:ext>
                       </a:extLst>
                     </a:blip>
@@ -1775,7 +1775,7 @@
                   <pic:spPr bwMode="auto">
                     <a:xfrm>
                       <a:off x="0" y="0"/>
-                      <a:ext cx="2389792" cy="908171"/>
+                      <a:ext cx="2625279" cy="997661"/>
                     </a:xfrm>
                     <a:prstGeom prst="rect">
                       <a:avLst/>
@@ -1819,7 +1819,6 @@
         </w:rPr>
         <w:t xml:space="preserve"> </w:t>
       </w:r>
-      <w:proofErr w:type="gramEnd"/>
       <w:r>
         <w:fldChar w:fldCharType="begin"/>
       </w:r>
@@ -1842,7 +1841,6 @@
       <w:r>
         <w:fldChar w:fldCharType="end"/>
       </w:r>
-      <w:proofErr w:type="gramStart"/>
       <w:r>
         <w:rPr>
           <w:lang w:val="en-US"/>
@@ -1868,13 +1866,28 @@
           <w:lang w:val="en-US" w:eastAsia="es-MX"/>
         </w:rPr>
       </w:pPr>
-      <w:bookmarkStart w:id="1" w:name="_Learning_options"/>
-      <w:bookmarkEnd w:id="1"/>
+      <w:bookmarkStart w:id="2" w:name="_Learning_options"/>
+      <w:bookmarkEnd w:id="2"/>
       <w:r>
         <w:rPr>
           <w:lang w:val="en-US" w:eastAsia="es-MX"/>
         </w:rPr>
         <w:t>Learning options</w:t>
+      </w:r>
+    </w:p>
+    <w:p>
+      <w:pPr>
+        <w:pStyle w:val="Ttulo3"/>
+        <w:ind w:left="360"/>
+        <w:rPr>
+          <w:lang w:val="en-US" w:eastAsia="es-MX"/>
+        </w:rPr>
+      </w:pPr>
+      <w:r>
+        <w:rPr>
+          <w:lang w:val="en-US" w:eastAsia="es-MX"/>
+        </w:rPr>
+        <w:t>2.6.1 The Learning process</w:t>
       </w:r>
     </w:p>
     <w:p>
@@ -1885,6 +1898,744 @@
           <w:lang w:val="en-US" w:eastAsia="es-MX"/>
         </w:rPr>
       </w:pPr>
+      <w:r>
+        <w:rPr>
+          <w:lang w:val="en-US" w:eastAsia="es-MX"/>
+        </w:rPr>
+        <w:t xml:space="preserve">The Neural Network uses supervised learning </w:t>
+      </w:r>
+      <w:r>
+        <w:rPr>
+          <w:lang w:val="en-US" w:eastAsia="es-MX"/>
+        </w:rPr>
+        <w:t xml:space="preserve">method </w:t>
+      </w:r>
+      <w:r>
+        <w:rPr>
+          <w:lang w:val="en-US" w:eastAsia="es-MX"/>
+        </w:rPr>
+        <w:t xml:space="preserve">with </w:t>
+      </w:r>
+      <w:proofErr w:type="spellStart"/>
+      <w:r>
+        <w:rPr>
+          <w:lang w:val="en-US" w:eastAsia="es-MX"/>
+        </w:rPr>
+        <w:t>backpr</w:t>
+      </w:r>
+      <w:r>
+        <w:rPr>
+          <w:lang w:val="en-US" w:eastAsia="es-MX"/>
+        </w:rPr>
+        <w:t>opagation</w:t>
+      </w:r>
+      <w:proofErr w:type="spellEnd"/>
+      <w:r>
+        <w:rPr>
+          <w:lang w:val="en-US" w:eastAsia="es-MX"/>
+        </w:rPr>
+        <w:t xml:space="preserve">. Random values within the domain are generated and </w:t>
+      </w:r>
+      <w:r>
+        <w:rPr>
+          <w:lang w:val="en-US" w:eastAsia="es-MX"/>
+        </w:rPr>
+        <w:t xml:space="preserve">then are </w:t>
+      </w:r>
+      <w:r>
+        <w:rPr>
+          <w:lang w:val="en-US" w:eastAsia="es-MX"/>
+        </w:rPr>
+        <w:t>normalized;</w:t>
+      </w:r>
+      <w:r>
+        <w:rPr>
+          <w:lang w:val="en-US" w:eastAsia="es-MX"/>
+        </w:rPr>
+        <w:t xml:space="preserve"> the neural network calculates the normalized output </w:t>
+      </w:r>
+      <w:r>
+        <w:rPr>
+          <w:lang w:val="en-US" w:eastAsia="es-MX"/>
+        </w:rPr>
+        <w:t xml:space="preserve">using the current weights </w:t>
+      </w:r>
+      <w:r>
+        <w:rPr>
+          <w:lang w:val="en-US" w:eastAsia="es-MX"/>
+        </w:rPr>
+        <w:t xml:space="preserve">and </w:t>
+      </w:r>
+      <w:r>
+        <w:rPr>
+          <w:lang w:val="en-US" w:eastAsia="es-MX"/>
+        </w:rPr>
+        <w:t xml:space="preserve">then </w:t>
+      </w:r>
+      <w:r>
+        <w:rPr>
+          <w:lang w:val="en-US" w:eastAsia="es-MX"/>
+        </w:rPr>
+        <w:t xml:space="preserve">calculates </w:t>
+      </w:r>
+      <w:r>
+        <w:rPr>
+          <w:lang w:val="en-US" w:eastAsia="es-MX"/>
+        </w:rPr>
+        <w:t>the</w:t>
+      </w:r>
+      <w:r>
+        <w:rPr>
+          <w:lang w:val="en-US" w:eastAsia="es-MX"/>
+        </w:rPr>
+        <w:t xml:space="preserve"> absolute error that is used</w:t>
+      </w:r>
+      <w:r>
+        <w:rPr>
+          <w:lang w:val="en-US" w:eastAsia="es-MX"/>
+        </w:rPr>
+        <w:t>, along with more errors,</w:t>
+      </w:r>
+      <w:r>
+        <w:rPr>
+          <w:lang w:val="en-US" w:eastAsia="es-MX"/>
+        </w:rPr>
+        <w:t xml:space="preserve"> for the </w:t>
+      </w:r>
+      <w:hyperlink w:anchor="_Error_bar_chart" w:history="1">
+        <w:r>
+          <w:rPr>
+            <w:rStyle w:val="Hipervnculo"/>
+            <w:lang w:val="en-US" w:eastAsia="es-MX"/>
+          </w:rPr>
+          <w:t>Error bar chart</w:t>
+        </w:r>
+      </w:hyperlink>
+      <w:r>
+        <w:rPr>
+          <w:lang w:val="en-US" w:eastAsia="es-MX"/>
+        </w:rPr>
+        <w:t>.</w:t>
+      </w:r>
+    </w:p>
+    <w:p>
+      <w:pPr>
+        <w:ind w:left="360"/>
+        <w:jc w:val="both"/>
+        <w:rPr>
+          <w:lang w:val="en-US" w:eastAsia="es-MX"/>
+        </w:rPr>
+      </w:pPr>
+      <w:r>
+        <w:rPr>
+          <w:lang w:val="en-US" w:eastAsia="es-MX"/>
+        </w:rPr>
+        <w:t xml:space="preserve">The </w:t>
+      </w:r>
+      <w:proofErr w:type="spellStart"/>
+      <w:r>
+        <w:rPr>
+          <w:lang w:val="en-US" w:eastAsia="es-MX"/>
+        </w:rPr>
+        <w:t>backpropagation</w:t>
+      </w:r>
+      <w:proofErr w:type="spellEnd"/>
+      <w:r>
+        <w:rPr>
+          <w:lang w:val="en-US" w:eastAsia="es-MX"/>
+        </w:rPr>
+        <w:t xml:space="preserve"> process is executed once per each input-output set. It adjusts the current weights using max descend optimization to minimize an error function. This </w:t>
+      </w:r>
+      <w:r>
+        <w:rPr>
+          <w:lang w:val="en-US" w:eastAsia="es-MX"/>
+        </w:rPr>
+        <w:lastRenderedPageBreak/>
+        <w:t xml:space="preserve">optimization method uses the gradient of the </w:t>
+      </w:r>
+      <w:r>
+        <w:rPr>
+          <w:lang w:val="en-US" w:eastAsia="es-MX"/>
+        </w:rPr>
+        <w:t xml:space="preserve">error </w:t>
+      </w:r>
+      <w:r>
+        <w:rPr>
+          <w:lang w:val="en-US" w:eastAsia="es-MX"/>
+        </w:rPr>
+        <w:t xml:space="preserve">function </w:t>
+      </w:r>
+      <w:r>
+        <w:rPr>
+          <w:lang w:val="en-US" w:eastAsia="es-MX"/>
+        </w:rPr>
+        <w:t>and a factor that multiplies the gradient</w:t>
+      </w:r>
+      <w:r>
+        <w:rPr>
+          <w:lang w:val="en-US" w:eastAsia="es-MX"/>
+        </w:rPr>
+        <w:t>, the gradient factor.</w:t>
+      </w:r>
+    </w:p>
+    <w:p>
+      <w:pPr>
+        <w:ind w:left="360"/>
+        <w:jc w:val="both"/>
+        <w:rPr>
+          <w:lang w:val="en-US" w:eastAsia="es-MX"/>
+        </w:rPr>
+      </w:pPr>
+      <w:r>
+        <w:rPr>
+          <w:lang w:val="en-US" w:eastAsia="es-MX"/>
+        </w:rPr>
+        <w:t>See the Neural Network Design document (</w:t>
+      </w:r>
+      <w:r>
+        <w:rPr>
+          <w:lang w:val="en-US" w:eastAsia="es-MX"/>
+        </w:rPr>
+        <w:t>NN Design.pdf</w:t>
+      </w:r>
+      <w:r>
+        <w:rPr>
+          <w:lang w:val="en-US" w:eastAsia="es-MX"/>
+        </w:rPr>
+        <w:t>) for the details of the Learning Process.</w:t>
+      </w:r>
+    </w:p>
+    <w:p>
+      <w:pPr>
+        <w:ind w:left="360"/>
+        <w:jc w:val="both"/>
+        <w:rPr>
+          <w:lang w:val="en-US" w:eastAsia="es-MX"/>
+        </w:rPr>
+      </w:pPr>
+      <w:r>
+        <w:rPr>
+          <w:lang w:val="en-US" w:eastAsia="es-MX"/>
+        </w:rPr>
+        <w:t xml:space="preserve">All this process is repeated as necessary. Each time this process is executed is known as </w:t>
+      </w:r>
+      <w:r>
+        <w:rPr>
+          <w:lang w:val="en-US" w:eastAsia="es-MX"/>
+        </w:rPr>
+        <w:t>Iteration</w:t>
+      </w:r>
+      <w:r>
+        <w:rPr>
+          <w:lang w:val="en-US" w:eastAsia="es-MX"/>
+        </w:rPr>
+        <w:t>.</w:t>
+      </w:r>
+    </w:p>
+    <w:p>
+      <w:pPr>
+        <w:pStyle w:val="Ttulo3"/>
+        <w:ind w:firstLine="360"/>
+        <w:rPr>
+          <w:lang w:val="en-US" w:eastAsia="es-MX"/>
+        </w:rPr>
+      </w:pPr>
+      <w:r>
+        <w:rPr>
+          <w:lang w:val="en-US" w:eastAsia="es-MX"/>
+        </w:rPr>
+        <w:t>2.6.2 The</w:t>
+      </w:r>
+      <w:r>
+        <w:rPr>
+          <w:lang w:val="en-US" w:eastAsia="es-MX"/>
+        </w:rPr>
+        <w:t xml:space="preserve"> options</w:t>
+      </w:r>
+    </w:p>
+    <w:p>
+      <w:pPr>
+        <w:pStyle w:val="Prrafodelista"/>
+        <w:numPr>
+          <w:ilvl w:val="0"/>
+          <w:numId w:val="29"/>
+        </w:numPr>
+        <w:jc w:val="both"/>
+        <w:rPr>
+          <w:lang w:val="en-US" w:eastAsia="es-MX"/>
+        </w:rPr>
+      </w:pPr>
+      <w:r>
+        <w:rPr>
+          <w:lang w:val="en-US" w:eastAsia="es-MX"/>
+        </w:rPr>
+        <w:t>Function: Select the function to imitate.</w:t>
+      </w:r>
+    </w:p>
+    <w:p>
+      <w:pPr>
+        <w:pStyle w:val="Prrafodelista"/>
+        <w:jc w:val="both"/>
+        <w:rPr>
+          <w:lang w:val="en-US" w:eastAsia="es-MX"/>
+        </w:rPr>
+      </w:pPr>
+      <w:r>
+        <w:rPr>
+          <w:lang w:val="en-US" w:eastAsia="es-MX"/>
+        </w:rPr>
+        <w:t xml:space="preserve">To add more functions </w:t>
+      </w:r>
+      <w:r>
+        <w:rPr>
+          <w:lang w:val="en-US" w:eastAsia="es-MX"/>
+        </w:rPr>
+        <w:t xml:space="preserve">you </w:t>
+      </w:r>
+      <w:r>
+        <w:rPr>
+          <w:lang w:val="en-US" w:eastAsia="es-MX"/>
+        </w:rPr>
+        <w:t xml:space="preserve">do it in the </w:t>
+      </w:r>
+      <w:r>
+        <w:rPr>
+          <w:lang w:val="en-US" w:eastAsia="es-MX"/>
+        </w:rPr>
+        <w:t xml:space="preserve">method </w:t>
+      </w:r>
+      <w:proofErr w:type="spellStart"/>
+      <w:r>
+        <w:rPr>
+          <w:lang w:val="en-US" w:eastAsia="es-MX"/>
+        </w:rPr>
+        <w:t>AddFunctions</w:t>
+      </w:r>
+      <w:proofErr w:type="spellEnd"/>
+      <w:r>
+        <w:rPr>
+          <w:lang w:val="en-US" w:eastAsia="es-MX"/>
+        </w:rPr>
+        <w:t xml:space="preserve"> in </w:t>
+      </w:r>
+      <w:proofErr w:type="spellStart"/>
+      <w:r>
+        <w:rPr>
+          <w:lang w:val="en-US" w:eastAsia="es-MX"/>
+        </w:rPr>
+        <w:t>MainWindow.xaml.cs</w:t>
+      </w:r>
+      <w:proofErr w:type="spellEnd"/>
+      <w:r>
+        <w:rPr>
+          <w:lang w:val="en-US" w:eastAsia="es-MX"/>
+        </w:rPr>
+        <w:t xml:space="preserve"> along with its implementation in Functions/</w:t>
+      </w:r>
+      <w:proofErr w:type="spellStart"/>
+      <w:r>
+        <w:rPr>
+          <w:lang w:val="en-US" w:eastAsia="es-MX"/>
+        </w:rPr>
+        <w:t>FunctionsImplementatios.cs</w:t>
+      </w:r>
+      <w:proofErr w:type="spellEnd"/>
+      <w:r>
+        <w:rPr>
+          <w:lang w:val="en-US" w:eastAsia="es-MX"/>
+        </w:rPr>
+        <w:t xml:space="preserve"> </w:t>
+      </w:r>
+    </w:p>
+    <w:p>
+      <w:pPr>
+        <w:pStyle w:val="Prrafodelista"/>
+        <w:numPr>
+          <w:ilvl w:val="0"/>
+          <w:numId w:val="29"/>
+        </w:numPr>
+        <w:jc w:val="both"/>
+        <w:rPr>
+          <w:lang w:val="en-US" w:eastAsia="es-MX"/>
+        </w:rPr>
+      </w:pPr>
+      <w:r>
+        <w:rPr>
+          <w:lang w:val="en-US" w:eastAsia="es-MX"/>
+        </w:rPr>
+        <w:t>X1 and X2 Domain: Min and max values for the input values.</w:t>
+      </w:r>
+    </w:p>
+    <w:p>
+      <w:pPr>
+        <w:pStyle w:val="Prrafodelista"/>
+        <w:numPr>
+          <w:ilvl w:val="0"/>
+          <w:numId w:val="29"/>
+        </w:numPr>
+        <w:jc w:val="both"/>
+        <w:rPr>
+          <w:lang w:val="en-US" w:eastAsia="es-MX"/>
+        </w:rPr>
+      </w:pPr>
+      <w:r>
+        <w:rPr>
+          <w:lang w:val="en-US" w:eastAsia="es-MX"/>
+        </w:rPr>
+        <w:t>Y Range: Min and max</w:t>
+      </w:r>
+      <w:r>
+        <w:rPr>
+          <w:lang w:val="en-US" w:eastAsia="es-MX"/>
+        </w:rPr>
+        <w:t xml:space="preserve"> values for the function range within the domain previously defined. This is necessary since the output of the neural network is </w:t>
+      </w:r>
+      <w:r>
+        <w:rPr>
+          <w:lang w:val="en-US" w:eastAsia="es-MX"/>
+        </w:rPr>
+        <w:t xml:space="preserve">supposed to be </w:t>
+      </w:r>
+      <w:r>
+        <w:rPr>
+          <w:lang w:val="en-US" w:eastAsia="es-MX"/>
+        </w:rPr>
+        <w:t>normalized.</w:t>
+      </w:r>
+    </w:p>
+    <w:p>
+      <w:pPr>
+        <w:pStyle w:val="Prrafodelista"/>
+        <w:numPr>
+          <w:ilvl w:val="0"/>
+          <w:numId w:val="29"/>
+        </w:numPr>
+        <w:jc w:val="both"/>
+        <w:rPr>
+          <w:lang w:val="en-US" w:eastAsia="es-MX"/>
+        </w:rPr>
+      </w:pPr>
+      <w:r>
+        <w:rPr>
+          <w:lang w:val="en-US" w:eastAsia="es-MX"/>
+        </w:rPr>
+        <w:t xml:space="preserve">Iterations: Times the </w:t>
+      </w:r>
+      <w:proofErr w:type="spellStart"/>
+      <w:r>
+        <w:rPr>
+          <w:lang w:val="en-US" w:eastAsia="es-MX"/>
+        </w:rPr>
+        <w:t>backpropagation</w:t>
+      </w:r>
+      <w:proofErr w:type="spellEnd"/>
+      <w:r>
+        <w:rPr>
+          <w:lang w:val="en-US" w:eastAsia="es-MX"/>
+        </w:rPr>
+        <w:t xml:space="preserve"> process is executed.</w:t>
+      </w:r>
+    </w:p>
+    <w:p>
+      <w:pPr>
+        <w:pStyle w:val="Prrafodelista"/>
+        <w:numPr>
+          <w:ilvl w:val="0"/>
+          <w:numId w:val="29"/>
+        </w:numPr>
+        <w:jc w:val="both"/>
+        <w:rPr>
+          <w:lang w:val="en-US" w:eastAsia="es-MX"/>
+        </w:rPr>
+      </w:pPr>
+      <w:r>
+        <w:rPr>
+          <w:lang w:val="en-US" w:eastAsia="es-MX"/>
+        </w:rPr>
+        <w:t xml:space="preserve">Grad factor type: </w:t>
+      </w:r>
+      <w:r>
+        <w:rPr>
+          <w:lang w:val="en-US" w:eastAsia="es-MX"/>
+        </w:rPr>
+        <w:t>Three options are available</w:t>
+      </w:r>
+      <w:proofErr w:type="gramStart"/>
+      <w:r>
+        <w:rPr>
+          <w:lang w:val="en-US" w:eastAsia="es-MX"/>
+        </w:rPr>
+        <w:t xml:space="preserve">; </w:t>
+      </w:r>
+      <m:oMath>
+        <w:proofErr w:type="gramEnd"/>
+        <m:r>
+          <w:rPr>
+            <w:rFonts w:ascii="Cambria Math" w:hAnsi="Cambria Math"/>
+            <w:sz w:val="28"/>
+            <w:szCs w:val="28"/>
+            <w:lang w:val="en-US" w:eastAsia="es-MX"/>
+          </w:rPr>
+          <m:t>η</m:t>
+        </m:r>
+        <m:r>
+          <w:rPr>
+            <w:rFonts w:ascii="Cambria Math" w:eastAsiaTheme="minorEastAsia" w:hAnsi="Cambria Math"/>
+            <w:sz w:val="28"/>
+            <w:szCs w:val="28"/>
+            <w:lang w:val="en-US" w:eastAsia="es-MX"/>
+          </w:rPr>
+          <m:t>=</m:t>
+        </m:r>
+        <m:f>
+          <m:fPr>
+            <m:ctrlPr>
+              <w:rPr>
+                <w:rFonts w:ascii="Cambria Math" w:eastAsiaTheme="minorEastAsia" w:hAnsi="Cambria Math"/>
+                <w:i/>
+                <w:sz w:val="28"/>
+                <w:szCs w:val="28"/>
+                <w:lang w:val="en-US" w:eastAsia="es-MX"/>
+              </w:rPr>
+            </m:ctrlPr>
+          </m:fPr>
+          <m:num>
+            <m:r>
+              <w:rPr>
+                <w:rFonts w:ascii="Cambria Math" w:eastAsiaTheme="minorEastAsia" w:hAnsi="Cambria Math"/>
+                <w:sz w:val="28"/>
+                <w:szCs w:val="28"/>
+                <w:lang w:val="en-US" w:eastAsia="es-MX"/>
+              </w:rPr>
+              <m:t>0.1</m:t>
+            </m:r>
+          </m:num>
+          <m:den>
+            <m:r>
+              <w:rPr>
+                <w:rFonts w:ascii="Cambria Math" w:eastAsiaTheme="minorEastAsia" w:hAnsi="Cambria Math"/>
+                <w:sz w:val="28"/>
+                <w:szCs w:val="28"/>
+                <w:lang w:val="en-US" w:eastAsia="es-MX"/>
+              </w:rPr>
+              <m:t>t</m:t>
+            </m:r>
+          </m:den>
+        </m:f>
+      </m:oMath>
+      <w:r>
+        <w:rPr>
+          <w:rFonts w:eastAsiaTheme="minorEastAsia"/>
+          <w:sz w:val="28"/>
+          <w:szCs w:val="28"/>
+          <w:lang w:val="en-US" w:eastAsia="es-MX"/>
+        </w:rPr>
+        <w:t xml:space="preserve">, </w:t>
+      </w:r>
+      <m:oMath>
+        <m:r>
+          <w:rPr>
+            <w:rFonts w:ascii="Cambria Math" w:hAnsi="Cambria Math"/>
+            <w:sz w:val="28"/>
+            <w:szCs w:val="28"/>
+            <w:lang w:val="en-US" w:eastAsia="es-MX"/>
+          </w:rPr>
+          <m:t>η</m:t>
+        </m:r>
+        <m:r>
+          <w:rPr>
+            <w:rFonts w:ascii="Cambria Math" w:eastAsiaTheme="minorEastAsia" w:hAnsi="Cambria Math"/>
+            <w:sz w:val="28"/>
+            <w:szCs w:val="28"/>
+            <w:lang w:val="en-US" w:eastAsia="es-MX"/>
+          </w:rPr>
+          <m:t>=</m:t>
+        </m:r>
+        <m:f>
+          <m:fPr>
+            <m:ctrlPr>
+              <w:rPr>
+                <w:rFonts w:ascii="Cambria Math" w:eastAsiaTheme="minorEastAsia" w:hAnsi="Cambria Math"/>
+                <w:i/>
+                <w:sz w:val="28"/>
+                <w:szCs w:val="28"/>
+                <w:lang w:val="en-US" w:eastAsia="es-MX"/>
+              </w:rPr>
+            </m:ctrlPr>
+          </m:fPr>
+          <m:num>
+            <m:r>
+              <w:rPr>
+                <w:rFonts w:ascii="Cambria Math" w:eastAsiaTheme="minorEastAsia" w:hAnsi="Cambria Math"/>
+                <w:sz w:val="28"/>
+                <w:szCs w:val="28"/>
+                <w:lang w:val="en-US" w:eastAsia="es-MX"/>
+              </w:rPr>
+              <m:t>0.1</m:t>
+            </m:r>
+          </m:num>
+          <m:den>
+            <m:func>
+              <m:funcPr>
+                <m:ctrlPr>
+                  <w:rPr>
+                    <w:rFonts w:ascii="Cambria Math" w:eastAsiaTheme="minorEastAsia" w:hAnsi="Cambria Math"/>
+                    <w:i/>
+                    <w:sz w:val="28"/>
+                    <w:szCs w:val="28"/>
+                    <w:lang w:val="en-US" w:eastAsia="es-MX"/>
+                  </w:rPr>
+                </m:ctrlPr>
+              </m:funcPr>
+              <m:fName>
+                <m:r>
+                  <m:rPr>
+                    <m:sty m:val="p"/>
+                  </m:rPr>
+                  <w:rPr>
+                    <w:rFonts w:ascii="Cambria Math" w:hAnsi="Cambria Math"/>
+                    <w:sz w:val="28"/>
+                    <w:szCs w:val="28"/>
+                    <w:lang w:val="en-US"/>
+                  </w:rPr>
+                  <m:t>ln</m:t>
+                </m:r>
+              </m:fName>
+              <m:e>
+                <m:d>
+                  <m:dPr>
+                    <m:ctrlPr>
+                      <w:rPr>
+                        <w:rFonts w:ascii="Cambria Math" w:eastAsiaTheme="minorEastAsia" w:hAnsi="Cambria Math"/>
+                        <w:i/>
+                        <w:sz w:val="28"/>
+                        <w:szCs w:val="28"/>
+                        <w:lang w:val="en-US" w:eastAsia="es-MX"/>
+                      </w:rPr>
+                    </m:ctrlPr>
+                  </m:dPr>
+                  <m:e>
+                    <m:r>
+                      <w:rPr>
+                        <w:rFonts w:ascii="Cambria Math" w:eastAsiaTheme="minorEastAsia" w:hAnsi="Cambria Math"/>
+                        <w:sz w:val="28"/>
+                        <w:szCs w:val="28"/>
+                        <w:lang w:val="en-US" w:eastAsia="es-MX"/>
+                      </w:rPr>
+                      <m:t>t+1</m:t>
+                    </m:r>
+                  </m:e>
+                </m:d>
+              </m:e>
+            </m:func>
+          </m:den>
+        </m:f>
+      </m:oMath>
+      <w:r>
+        <w:rPr>
+          <w:rFonts w:eastAsiaTheme="minorEastAsia"/>
+          <w:sz w:val="28"/>
+          <w:szCs w:val="28"/>
+          <w:lang w:val="en-US" w:eastAsia="es-MX"/>
+        </w:rPr>
+        <w:t xml:space="preserve">, </w:t>
+      </w:r>
+      <w:r>
+        <w:rPr>
+          <w:rFonts w:eastAsiaTheme="minorEastAsia"/>
+          <w:lang w:val="en-US" w:eastAsia="es-MX"/>
+        </w:rPr>
+        <w:t xml:space="preserve">where </w:t>
+      </w:r>
+      <w:r>
+        <w:rPr>
+          <w:rFonts w:eastAsiaTheme="minorEastAsia"/>
+          <w:i/>
+          <w:lang w:val="en-US" w:eastAsia="es-MX"/>
+        </w:rPr>
+        <w:t>t</w:t>
+      </w:r>
+      <w:r>
+        <w:rPr>
+          <w:rFonts w:eastAsiaTheme="minorEastAsia"/>
+          <w:lang w:val="en-US" w:eastAsia="es-MX"/>
+        </w:rPr>
+        <w:t xml:space="preserve"> is the iteration in the process</w:t>
+      </w:r>
+      <w:r>
+        <w:rPr>
+          <w:rFonts w:eastAsiaTheme="minorEastAsia"/>
+          <w:lang w:val="en-US" w:eastAsia="es-MX"/>
+        </w:rPr>
+        <w:t>,</w:t>
+      </w:r>
+      <w:r>
+        <w:rPr>
+          <w:rFonts w:eastAsiaTheme="minorEastAsia"/>
+          <w:lang w:val="en-US" w:eastAsia="es-MX"/>
+        </w:rPr>
+        <w:t xml:space="preserve"> or a Constant value defined in the Grad factor option.</w:t>
+      </w:r>
+    </w:p>
+    <w:p>
+      <w:pPr>
+        <w:pStyle w:val="Prrafodelista"/>
+        <w:numPr>
+          <w:ilvl w:val="0"/>
+          <w:numId w:val="29"/>
+        </w:numPr>
+        <w:jc w:val="both"/>
+        <w:rPr>
+          <w:lang w:val="en-US" w:eastAsia="es-MX"/>
+        </w:rPr>
+      </w:pPr>
+      <w:r>
+        <w:rPr>
+          <w:rFonts w:eastAsiaTheme="minorEastAsia"/>
+          <w:lang w:val="en-US" w:eastAsia="es-MX"/>
+        </w:rPr>
+        <w:t>Grad factor: Value for the gradient factor in case that the Gradient factor type selected is Constant.</w:t>
+      </w:r>
+    </w:p>
+    <w:p>
+      <w:pPr>
+        <w:pStyle w:val="Prrafodelista"/>
+        <w:numPr>
+          <w:ilvl w:val="0"/>
+          <w:numId w:val="29"/>
+        </w:numPr>
+        <w:jc w:val="both"/>
+        <w:rPr>
+          <w:lang w:val="en-US" w:eastAsia="es-MX"/>
+        </w:rPr>
+      </w:pPr>
+      <w:r>
+        <w:rPr>
+          <w:rFonts w:eastAsiaTheme="minorEastAsia"/>
+          <w:lang w:val="en-US" w:eastAsia="es-MX"/>
+        </w:rPr>
+        <w:t>Interval visualization: Frequency (number of iterations) on which the Neural Network Calculations Viewer is refreshed during the learning process execution.</w:t>
+      </w:r>
+    </w:p>
+    <w:p>
+      <w:pPr>
+        <w:pStyle w:val="Prrafodelista"/>
+        <w:numPr>
+          <w:ilvl w:val="0"/>
+          <w:numId w:val="29"/>
+        </w:numPr>
+        <w:jc w:val="both"/>
+        <w:rPr>
+          <w:lang w:val="en-US" w:eastAsia="es-MX"/>
+        </w:rPr>
+      </w:pPr>
+      <w:r>
+        <w:rPr>
+          <w:rFonts w:eastAsiaTheme="minorEastAsia"/>
+          <w:lang w:val="en-US" w:eastAsia="es-MX"/>
+        </w:rPr>
+        <w:t>Execute: Executes the learning process with the specified options.</w:t>
+      </w:r>
     </w:p>
     <w:p>
       <w:pPr>
@@ -1896,11 +2647,10 @@
           <w:noProof/>
           <w:lang w:eastAsia="es-MX"/>
         </w:rPr>
-        <w:lastRenderedPageBreak/>
         <w:drawing>
-          <wp:inline distT="0" distB="0" distL="0" distR="0" wp14:anchorId="6094546C" wp14:editId="3577A919">
-            <wp:extent cx="1846053" cy="2231119"/>
-            <wp:effectExtent l="0" t="0" r="1905" b="0"/>
+          <wp:inline distT="0" distB="0" distL="0" distR="0">
+            <wp:extent cx="2204605" cy="2664462"/>
+            <wp:effectExtent l="19050" t="0" r="5195" b="0"/>
             <wp:docPr id="8" name="Imagen 8"/>
             <wp:cNvGraphicFramePr>
               <a:graphicFrameLocks xmlns:a="http://schemas.openxmlformats.org/drawingml/2006/main" noChangeAspect="1"/>
@@ -1915,10 +2665,10 @@
                     </pic:cNvPicPr>
                   </pic:nvPicPr>
                   <pic:blipFill>
-                    <a:blip r:embed="rId16">
+                    <a:blip r:embed="rId15" cstate="print">
                       <a:extLst>
                         <a:ext uri="{28A0092B-C50C-407E-A947-70E740481C1C}">
-                          <a14:useLocalDpi xmlns:a14="http://schemas.microsoft.com/office/drawing/2010/main" val="0"/>
+                          <a14:useLocalDpi xmlns="" xmlns:wpc="http://schemas.microsoft.com/office/word/2010/wordprocessingCanvas" xmlns:mc="http://schemas.openxmlformats.org/markup-compatibility/2006" xmlns:o="urn:schemas-microsoft-com:office:office" xmlns:v="urn:schemas-microsoft-com:vml" xmlns:wp14="http://schemas.microsoft.com/office/word/2010/wordprocessingDrawing" xmlns:w10="urn:schemas-microsoft-com:office:word" xmlns:w="http://schemas.openxmlformats.org/wordprocessingml/2006/main" xmlns:w14="http://schemas.microsoft.com/office/word/2010/wordml" xmlns:wpg="http://schemas.microsoft.com/office/word/2010/wordprocessingGroup" xmlns:wpi="http://schemas.microsoft.com/office/word/2010/wordprocessingInk" xmlns:wps="http://schemas.microsoft.com/office/word/2010/wordprocessingShape" xmlns:a14="http://schemas.microsoft.com/office/drawing/2010/main" val="0"/>
                         </a:ext>
                       </a:extLst>
                     </a:blip>
@@ -1930,7 +2680,7 @@
                   <pic:spPr bwMode="auto">
                     <a:xfrm>
                       <a:off x="0" y="0"/>
-                      <a:ext cx="1846230" cy="2231333"/>
+                      <a:ext cx="2203097" cy="2662639"/>
                     </a:xfrm>
                     <a:prstGeom prst="rect">
                       <a:avLst/>
@@ -1974,7 +2724,6 @@
         </w:rPr>
         <w:t xml:space="preserve"> </w:t>
       </w:r>
-      <w:proofErr w:type="gramEnd"/>
       <w:r>
         <w:fldChar w:fldCharType="begin"/>
       </w:r>
@@ -1997,7 +2746,6 @@
       <w:r>
         <w:fldChar w:fldCharType="end"/>
       </w:r>
-      <w:proofErr w:type="gramStart"/>
       <w:r>
         <w:rPr>
           <w:lang w:val="en-US"/>
@@ -2034,7 +2782,53 @@
         <w:rPr>
           <w:lang w:val="en-US" w:eastAsia="es-MX"/>
         </w:rPr>
+        <w:lastRenderedPageBreak/>
         <w:t>Test options</w:t>
+      </w:r>
+    </w:p>
+    <w:p>
+      <w:pPr>
+        <w:ind w:left="360"/>
+        <w:jc w:val="both"/>
+        <w:rPr>
+          <w:lang w:val="en-US" w:eastAsia="es-MX"/>
+        </w:rPr>
+      </w:pPr>
+      <w:r>
+        <w:rPr>
+          <w:lang w:val="en-US" w:eastAsia="es-MX"/>
+        </w:rPr>
+        <w:t xml:space="preserve">This section is simply intended to test multiple random-generated input values using the weights defined for the neural network at any time. The errors in the test execution are shown in the </w:t>
+      </w:r>
+      <w:hyperlink w:anchor="_Error_bar_chart" w:history="1">
+        <w:r>
+          <w:rPr>
+            <w:rStyle w:val="Hipervnculo"/>
+            <w:lang w:val="en-US" w:eastAsia="es-MX"/>
+          </w:rPr>
+          <w:t>Error bar chart</w:t>
+        </w:r>
+      </w:hyperlink>
+      <w:r>
+        <w:rPr>
+          <w:lang w:val="en-US" w:eastAsia="es-MX"/>
+        </w:rPr>
+        <w:t>.</w:t>
+      </w:r>
+    </w:p>
+    <w:p>
+      <w:pPr>
+        <w:ind w:left="360"/>
+        <w:jc w:val="both"/>
+        <w:rPr>
+          <w:lang w:val="en-US" w:eastAsia="es-MX"/>
+        </w:rPr>
+      </w:pPr>
+      <w:r>
+        <w:rPr>
+          <w:lang w:val="en-US" w:eastAsia="es-MX"/>
+        </w:rPr>
+        <w:t>The Number of executions is the number of input-output sets generated.</w:t>
       </w:r>
     </w:p>
     <w:p>
@@ -2048,9 +2842,9 @@
           <w:lang w:eastAsia="es-MX"/>
         </w:rPr>
         <w:drawing>
-          <wp:inline distT="0" distB="0" distL="0" distR="0" wp14:anchorId="5463BCE1" wp14:editId="1151F21C">
-            <wp:extent cx="2268855" cy="1121410"/>
-            <wp:effectExtent l="0" t="0" r="0" b="2540"/>
+          <wp:inline distT="0" distB="0" distL="0" distR="0">
+            <wp:extent cx="2098964" cy="1037439"/>
+            <wp:effectExtent l="19050" t="0" r="0" b="0"/>
             <wp:docPr id="9" name="Imagen 9"/>
             <wp:cNvGraphicFramePr>
               <a:graphicFrameLocks xmlns:a="http://schemas.openxmlformats.org/drawingml/2006/main" noChangeAspect="1"/>
@@ -2065,10 +2859,10 @@
                     </pic:cNvPicPr>
                   </pic:nvPicPr>
                   <pic:blipFill>
-                    <a:blip r:embed="rId17">
+                    <a:blip r:embed="rId16" cstate="print">
                       <a:extLst>
                         <a:ext uri="{28A0092B-C50C-407E-A947-70E740481C1C}">
-                          <a14:useLocalDpi xmlns:a14="http://schemas.microsoft.com/office/drawing/2010/main" val="0"/>
+                          <a14:useLocalDpi xmlns="" xmlns:wpc="http://schemas.microsoft.com/office/word/2010/wordprocessingCanvas" xmlns:mc="http://schemas.openxmlformats.org/markup-compatibility/2006" xmlns:o="urn:schemas-microsoft-com:office:office" xmlns:v="urn:schemas-microsoft-com:vml" xmlns:wp14="http://schemas.microsoft.com/office/word/2010/wordprocessingDrawing" xmlns:w10="urn:schemas-microsoft-com:office:word" xmlns:w="http://schemas.openxmlformats.org/wordprocessingml/2006/main" xmlns:w14="http://schemas.microsoft.com/office/word/2010/wordml" xmlns:wpg="http://schemas.microsoft.com/office/word/2010/wordprocessingGroup" xmlns:wpi="http://schemas.microsoft.com/office/word/2010/wordprocessingInk" xmlns:wps="http://schemas.microsoft.com/office/word/2010/wordprocessingShape" xmlns:a14="http://schemas.microsoft.com/office/drawing/2010/main" val="0"/>
                         </a:ext>
                       </a:extLst>
                     </a:blip>
@@ -2080,7 +2874,7 @@
                   <pic:spPr bwMode="auto">
                     <a:xfrm>
                       <a:off x="0" y="0"/>
-                      <a:ext cx="2268855" cy="1121410"/>
+                      <a:ext cx="2102211" cy="1039044"/>
                     </a:xfrm>
                     <a:prstGeom prst="rect">
                       <a:avLst/>
@@ -2108,8 +2902,8 @@
       <w:r>
         <w:t>Fig</w:t>
       </w:r>
-      <w:bookmarkStart w:id="2" w:name="_GoBack"/>
-      <w:bookmarkEnd w:id="2"/>
+      <w:bookmarkStart w:id="3" w:name="_GoBack"/>
+      <w:bookmarkEnd w:id="3"/>
       <w:r>
         <w:t xml:space="preserve"> </w:t>
       </w:r>
@@ -2131,7 +2925,7 @@
       <w:proofErr w:type="spellEnd"/>
     </w:p>
     <w:sectPr>
-      <w:footerReference w:type="default" r:id="rId18"/>
+      <w:footerReference w:type="default" r:id="rId17"/>
       <w:pgSz w:w="12240" w:h="15840"/>
       <w:pgMar w:top="1417" w:right="1701" w:bottom="1417" w:left="1701" w:header="708" w:footer="708" w:gutter="0"/>
       <w:cols w:space="708"/>
@@ -2142,7 +2936,7 @@
 </file>
 
 <file path=word/endnotes.xml><?xml version="1.0" encoding="utf-8"?>
-<w:endnotes xmlns:wpc="http://schemas.microsoft.com/office/word/2010/wordprocessingCanvas" xmlns:mc="http://schemas.openxmlformats.org/markup-compatibility/2006" xmlns:o="urn:schemas-microsoft-com:office:office" xmlns:r="http://schemas.openxmlformats.org/officeDocument/2006/relationships" xmlns:m="http://schemas.openxmlformats.org/officeDocument/2006/math" xmlns:v="urn:schemas-microsoft-com:vml" xmlns:wp14="http://schemas.microsoft.com/office/word/2010/wordprocessingDrawing" xmlns:wp="http://schemas.openxmlformats.org/drawingml/2006/wordprocessingDrawing" xmlns:w10="urn:schemas-microsoft-com:office:word" xmlns:w="http://schemas.openxmlformats.org/wordprocessingml/2006/main" xmlns:w14="http://schemas.microsoft.com/office/word/2010/wordml" xmlns:wpg="http://schemas.microsoft.com/office/word/2010/wordprocessingGroup" xmlns:wpi="http://schemas.microsoft.com/office/word/2010/wordprocessingInk" xmlns:wne="http://schemas.microsoft.com/office/word/2006/wordml" xmlns:wps="http://schemas.microsoft.com/office/word/2010/wordprocessingShape" mc:Ignorable="w14 wp14">
+<w:endnotes xmlns:ve="http://schemas.openxmlformats.org/markup-compatibility/2006" xmlns:o="urn:schemas-microsoft-com:office:office" xmlns:r="http://schemas.openxmlformats.org/officeDocument/2006/relationships" xmlns:m="http://schemas.openxmlformats.org/officeDocument/2006/math" xmlns:v="urn:schemas-microsoft-com:vml" xmlns:wp="http://schemas.openxmlformats.org/drawingml/2006/wordprocessingDrawing" xmlns:w10="urn:schemas-microsoft-com:office:word" xmlns:w="http://schemas.openxmlformats.org/wordprocessingml/2006/main" xmlns:wne="http://schemas.microsoft.com/office/word/2006/wordml">
   <w:endnote w:type="separator" w:id="-1">
     <w:p>
       <w:pPr>
@@ -2167,7 +2961,7 @@
 </file>
 
 <file path=word/footer1.xml><?xml version="1.0" encoding="utf-8"?>
-<w:ftr xmlns:wpc="http://schemas.microsoft.com/office/word/2010/wordprocessingCanvas" xmlns:mc="http://schemas.openxmlformats.org/markup-compatibility/2006" xmlns:o="urn:schemas-microsoft-com:office:office" xmlns:r="http://schemas.openxmlformats.org/officeDocument/2006/relationships" xmlns:m="http://schemas.openxmlformats.org/officeDocument/2006/math" xmlns:v="urn:schemas-microsoft-com:vml" xmlns:wp14="http://schemas.microsoft.com/office/word/2010/wordprocessingDrawing" xmlns:wp="http://schemas.openxmlformats.org/drawingml/2006/wordprocessingDrawing" xmlns:w10="urn:schemas-microsoft-com:office:word" xmlns:w="http://schemas.openxmlformats.org/wordprocessingml/2006/main" xmlns:w14="http://schemas.microsoft.com/office/word/2010/wordml" xmlns:wpg="http://schemas.microsoft.com/office/word/2010/wordprocessingGroup" xmlns:wpi="http://schemas.microsoft.com/office/word/2010/wordprocessingInk" xmlns:wne="http://schemas.microsoft.com/office/word/2006/wordml" xmlns:wps="http://schemas.microsoft.com/office/word/2010/wordprocessingShape" mc:Ignorable="w14 wp14">
+<w:ftr xmlns:ve="http://schemas.openxmlformats.org/markup-compatibility/2006" xmlns:o="urn:schemas-microsoft-com:office:office" xmlns:r="http://schemas.openxmlformats.org/officeDocument/2006/relationships" xmlns:m="http://schemas.openxmlformats.org/officeDocument/2006/math" xmlns:v="urn:schemas-microsoft-com:vml" xmlns:wp="http://schemas.openxmlformats.org/drawingml/2006/wordprocessingDrawing" xmlns:w10="urn:schemas-microsoft-com:office:word" xmlns:w="http://schemas.openxmlformats.org/wordprocessingml/2006/main" xmlns:wne="http://schemas.microsoft.com/office/word/2006/wordml">
   <w:p>
     <w:pPr>
       <w:pStyle w:val="Piedepgina"/>
@@ -2212,7 +3006,7 @@
         <w:sz w:val="20"/>
         <w:szCs w:val="20"/>
       </w:rPr>
-      <w:t>5</w:t>
+      <w:t>1</w:t>
     </w:r>
     <w:r>
       <w:rPr>
@@ -2227,7 +3021,7 @@
 </file>
 
 <file path=word/footnotes.xml><?xml version="1.0" encoding="utf-8"?>
-<w:footnotes xmlns:wpc="http://schemas.microsoft.com/office/word/2010/wordprocessingCanvas" xmlns:mc="http://schemas.openxmlformats.org/markup-compatibility/2006" xmlns:o="urn:schemas-microsoft-com:office:office" xmlns:r="http://schemas.openxmlformats.org/officeDocument/2006/relationships" xmlns:m="http://schemas.openxmlformats.org/officeDocument/2006/math" xmlns:v="urn:schemas-microsoft-com:vml" xmlns:wp14="http://schemas.microsoft.com/office/word/2010/wordprocessingDrawing" xmlns:wp="http://schemas.openxmlformats.org/drawingml/2006/wordprocessingDrawing" xmlns:w10="urn:schemas-microsoft-com:office:word" xmlns:w="http://schemas.openxmlformats.org/wordprocessingml/2006/main" xmlns:w14="http://schemas.microsoft.com/office/word/2010/wordml" xmlns:wpg="http://schemas.microsoft.com/office/word/2010/wordprocessingGroup" xmlns:wpi="http://schemas.microsoft.com/office/word/2010/wordprocessingInk" xmlns:wne="http://schemas.microsoft.com/office/word/2006/wordml" xmlns:wps="http://schemas.microsoft.com/office/word/2010/wordprocessingShape" mc:Ignorable="w14 wp14">
+<w:footnotes xmlns:ve="http://schemas.openxmlformats.org/markup-compatibility/2006" xmlns:o="urn:schemas-microsoft-com:office:office" xmlns:r="http://schemas.openxmlformats.org/officeDocument/2006/relationships" xmlns:m="http://schemas.openxmlformats.org/officeDocument/2006/math" xmlns:v="urn:schemas-microsoft-com:vml" xmlns:wp="http://schemas.openxmlformats.org/drawingml/2006/wordprocessingDrawing" xmlns:w10="urn:schemas-microsoft-com:office:word" xmlns:w="http://schemas.openxmlformats.org/wordprocessingml/2006/main" xmlns:wne="http://schemas.microsoft.com/office/word/2006/wordml">
   <w:footnote w:type="separator" w:id="-1">
     <w:p>
       <w:pPr>
@@ -2252,7 +3046,7 @@
 </file>
 
 <file path=word/numbering.xml><?xml version="1.0" encoding="utf-8"?>
-<w:numbering xmlns:wpc="http://schemas.microsoft.com/office/word/2010/wordprocessingCanvas" xmlns:mc="http://schemas.openxmlformats.org/markup-compatibility/2006" xmlns:o="urn:schemas-microsoft-com:office:office" xmlns:r="http://schemas.openxmlformats.org/officeDocument/2006/relationships" xmlns:m="http://schemas.openxmlformats.org/officeDocument/2006/math" xmlns:v="urn:schemas-microsoft-com:vml" xmlns:wp14="http://schemas.microsoft.com/office/word/2010/wordprocessingDrawing" xmlns:wp="http://schemas.openxmlformats.org/drawingml/2006/wordprocessingDrawing" xmlns:w10="urn:schemas-microsoft-com:office:word" xmlns:w="http://schemas.openxmlformats.org/wordprocessingml/2006/main" xmlns:w14="http://schemas.microsoft.com/office/word/2010/wordml" xmlns:wpg="http://schemas.microsoft.com/office/word/2010/wordprocessingGroup" xmlns:wpi="http://schemas.microsoft.com/office/word/2010/wordprocessingInk" xmlns:wne="http://schemas.microsoft.com/office/word/2006/wordml" xmlns:wps="http://schemas.microsoft.com/office/word/2010/wordprocessingShape" mc:Ignorable="w14 wp14">
+<w:numbering xmlns:ve="http://schemas.openxmlformats.org/markup-compatibility/2006" xmlns:o="urn:schemas-microsoft-com:office:office" xmlns:r="http://schemas.openxmlformats.org/officeDocument/2006/relationships" xmlns:m="http://schemas.openxmlformats.org/officeDocument/2006/math" xmlns:v="urn:schemas-microsoft-com:vml" xmlns:wp="http://schemas.openxmlformats.org/drawingml/2006/wordprocessingDrawing" xmlns:w10="urn:schemas-microsoft-com:office:word" xmlns:w="http://schemas.openxmlformats.org/wordprocessingml/2006/main" xmlns:wne="http://schemas.microsoft.com/office/word/2006/wordml">
   <w:abstractNum w:abstractNumId="0">
     <w:nsid w:val="013168A9"/>
     <w:multiLevelType w:val="hybridMultilevel"/>
@@ -4653,6 +5447,119 @@
     </w:lvl>
   </w:abstractNum>
   <w:abstractNum w:abstractNumId="26">
+    <w:nsid w:val="73013E8B"/>
+    <w:multiLevelType w:val="hybridMultilevel"/>
+    <w:tmpl w:val="207C94F4"/>
+    <w:lvl w:ilvl="0" w:tplc="080A0001">
+      <w:start w:val="1"/>
+      <w:numFmt w:val="bullet"/>
+      <w:lvlText w:val=""/>
+      <w:lvlJc w:val="left"/>
+      <w:pPr>
+        <w:ind w:left="720" w:hanging="360"/>
+      </w:pPr>
+      <w:rPr>
+        <w:rFonts w:ascii="Symbol" w:hAnsi="Symbol" w:hint="default"/>
+      </w:rPr>
+    </w:lvl>
+    <w:lvl w:ilvl="1" w:tplc="080A0003" w:tentative="1">
+      <w:start w:val="1"/>
+      <w:numFmt w:val="bullet"/>
+      <w:lvlText w:val="o"/>
+      <w:lvlJc w:val="left"/>
+      <w:pPr>
+        <w:ind w:left="1440" w:hanging="360"/>
+      </w:pPr>
+      <w:rPr>
+        <w:rFonts w:ascii="Courier New" w:hAnsi="Courier New" w:cs="Courier New" w:hint="default"/>
+      </w:rPr>
+    </w:lvl>
+    <w:lvl w:ilvl="2" w:tplc="080A0005" w:tentative="1">
+      <w:start w:val="1"/>
+      <w:numFmt w:val="bullet"/>
+      <w:lvlText w:val=""/>
+      <w:lvlJc w:val="left"/>
+      <w:pPr>
+        <w:ind w:left="2160" w:hanging="360"/>
+      </w:pPr>
+      <w:rPr>
+        <w:rFonts w:ascii="Wingdings" w:hAnsi="Wingdings" w:hint="default"/>
+      </w:rPr>
+    </w:lvl>
+    <w:lvl w:ilvl="3" w:tplc="080A0001" w:tentative="1">
+      <w:start w:val="1"/>
+      <w:numFmt w:val="bullet"/>
+      <w:lvlText w:val=""/>
+      <w:lvlJc w:val="left"/>
+      <w:pPr>
+        <w:ind w:left="2880" w:hanging="360"/>
+      </w:pPr>
+      <w:rPr>
+        <w:rFonts w:ascii="Symbol" w:hAnsi="Symbol" w:hint="default"/>
+      </w:rPr>
+    </w:lvl>
+    <w:lvl w:ilvl="4" w:tplc="080A0003" w:tentative="1">
+      <w:start w:val="1"/>
+      <w:numFmt w:val="bullet"/>
+      <w:lvlText w:val="o"/>
+      <w:lvlJc w:val="left"/>
+      <w:pPr>
+        <w:ind w:left="3600" w:hanging="360"/>
+      </w:pPr>
+      <w:rPr>
+        <w:rFonts w:ascii="Courier New" w:hAnsi="Courier New" w:cs="Courier New" w:hint="default"/>
+      </w:rPr>
+    </w:lvl>
+    <w:lvl w:ilvl="5" w:tplc="080A0005" w:tentative="1">
+      <w:start w:val="1"/>
+      <w:numFmt w:val="bullet"/>
+      <w:lvlText w:val=""/>
+      <w:lvlJc w:val="left"/>
+      <w:pPr>
+        <w:ind w:left="4320" w:hanging="360"/>
+      </w:pPr>
+      <w:rPr>
+        <w:rFonts w:ascii="Wingdings" w:hAnsi="Wingdings" w:hint="default"/>
+      </w:rPr>
+    </w:lvl>
+    <w:lvl w:ilvl="6" w:tplc="080A0001" w:tentative="1">
+      <w:start w:val="1"/>
+      <w:numFmt w:val="bullet"/>
+      <w:lvlText w:val=""/>
+      <w:lvlJc w:val="left"/>
+      <w:pPr>
+        <w:ind w:left="5040" w:hanging="360"/>
+      </w:pPr>
+      <w:rPr>
+        <w:rFonts w:ascii="Symbol" w:hAnsi="Symbol" w:hint="default"/>
+      </w:rPr>
+    </w:lvl>
+    <w:lvl w:ilvl="7" w:tplc="080A0003" w:tentative="1">
+      <w:start w:val="1"/>
+      <w:numFmt w:val="bullet"/>
+      <w:lvlText w:val="o"/>
+      <w:lvlJc w:val="left"/>
+      <w:pPr>
+        <w:ind w:left="5760" w:hanging="360"/>
+      </w:pPr>
+      <w:rPr>
+        <w:rFonts w:ascii="Courier New" w:hAnsi="Courier New" w:cs="Courier New" w:hint="default"/>
+      </w:rPr>
+    </w:lvl>
+    <w:lvl w:ilvl="8" w:tplc="080A0005" w:tentative="1">
+      <w:start w:val="1"/>
+      <w:numFmt w:val="bullet"/>
+      <w:lvlText w:val=""/>
+      <w:lvlJc w:val="left"/>
+      <w:pPr>
+        <w:ind w:left="6480" w:hanging="360"/>
+      </w:pPr>
+      <w:rPr>
+        <w:rFonts w:ascii="Wingdings" w:hAnsi="Wingdings" w:hint="default"/>
+      </w:rPr>
+    </w:lvl>
+  </w:abstractNum>
+  <w:abstractNum w:abstractNumId="27">
     <w:nsid w:val="79533C85"/>
     <w:multiLevelType w:val="multilevel"/>
     <w:tmpl w:val="B9767FCA"/>
@@ -4738,7 +5645,7 @@
       </w:pPr>
     </w:lvl>
   </w:abstractNum>
-  <w:abstractNum w:abstractNumId="27">
+  <w:abstractNum w:abstractNumId="28">
     <w:nsid w:val="7A3048E7"/>
     <w:multiLevelType w:val="multilevel"/>
     <w:tmpl w:val="040A001F"/>
@@ -4846,7 +5753,7 @@
     <w:abstractNumId w:val="11"/>
   </w:num>
   <w:num w:numId="8">
-    <w:abstractNumId w:val="27"/>
+    <w:abstractNumId w:val="28"/>
   </w:num>
   <w:num w:numId="9">
     <w:abstractNumId w:val="4"/>
@@ -4888,7 +5795,7 @@
     <w:abstractNumId w:val="14"/>
   </w:num>
   <w:num w:numId="22">
-    <w:abstractNumId w:val="26"/>
+    <w:abstractNumId w:val="27"/>
   </w:num>
   <w:num w:numId="23">
     <w:abstractNumId w:val="23"/>
@@ -4908,11 +5815,14 @@
   <w:num w:numId="28">
     <w:abstractNumId w:val="9"/>
   </w:num>
+  <w:num w:numId="29">
+    <w:abstractNumId w:val="26"/>
+  </w:num>
 </w:numbering>
 </file>
 
 <file path=word/styles.xml><?xml version="1.0" encoding="utf-8"?>
-<w:styles xmlns:mc="http://schemas.openxmlformats.org/markup-compatibility/2006" xmlns:r="http://schemas.openxmlformats.org/officeDocument/2006/relationships" xmlns:w="http://schemas.openxmlformats.org/wordprocessingml/2006/main" xmlns:w14="http://schemas.microsoft.com/office/word/2010/wordml" mc:Ignorable="w14">
+<w:styles xmlns:r="http://schemas.openxmlformats.org/officeDocument/2006/relationships" xmlns:w="http://schemas.openxmlformats.org/wordprocessingml/2006/main">
   <w:docDefaults>
     <w:rPrDefault>
       <w:rPr>
@@ -5218,6 +6128,7 @@
     <w:uiPriority w:val="99"/>
     <w:semiHidden/>
     <w:unhideWhenUsed/>
+    <w:qFormat/>
     <w:tblPr>
       <w:tblInd w:w="0" w:type="dxa"/>
       <w:tblCellMar>
@@ -5248,6 +6159,13 @@
     <w:tblPr>
       <w:tblStyleRowBandSize w:val="1"/>
       <w:tblStyleColBandSize w:val="1"/>
+      <w:tblInd w:w="0" w:type="dxa"/>
+      <w:tblCellMar>
+        <w:top w:w="0" w:type="dxa"/>
+        <w:left w:w="108" w:type="dxa"/>
+        <w:bottom w:w="0" w:type="dxa"/>
+        <w:right w:w="108" w:type="dxa"/>
+      </w:tblCellMar>
     </w:tblPr>
     <w:tblStylePr w:type="firstRow">
       <w:rPr>
@@ -6573,7 +7491,7 @@
 </file>
 
 <file path=customXml/itemProps1.xml><?xml version="1.0" encoding="utf-8"?>
-<ds:datastoreItem xmlns:ds="http://schemas.openxmlformats.org/officeDocument/2006/customXml" ds:itemID="{01959043-DADB-4BD6-9514-2093DDDF53C6}">
+<ds:datastoreItem xmlns:ds="http://schemas.openxmlformats.org/officeDocument/2006/customXml" ds:itemID="{6DA52B05-4A9F-48FA-9ADD-0CAC97ED9B57}">
   <ds:schemaRefs>
     <ds:schemaRef ds:uri="http://schemas.openxmlformats.org/officeDocument/2006/bibliography"/>
   </ds:schemaRefs>

</xml_diff>

<commit_message>
Selecting Region mode added
</commit_message>
<xml_diff>
--- a/App Manual.docx
+++ b/App Manual.docx
@@ -1,6 +1,6 @@
 
 <file path=word/document.xml><?xml version="1.0" encoding="utf-8"?>
-<w:document xmlns:ve="http://schemas.openxmlformats.org/markup-compatibility/2006" xmlns:o="urn:schemas-microsoft-com:office:office" xmlns:r="http://schemas.openxmlformats.org/officeDocument/2006/relationships" xmlns:m="http://schemas.openxmlformats.org/officeDocument/2006/math" xmlns:v="urn:schemas-microsoft-com:vml" xmlns:wp="http://schemas.openxmlformats.org/drawingml/2006/wordprocessingDrawing" xmlns:w10="urn:schemas-microsoft-com:office:word" xmlns:w="http://schemas.openxmlformats.org/wordprocessingml/2006/main" xmlns:wne="http://schemas.microsoft.com/office/word/2006/wordml">
+<w:document xmlns:wpc="http://schemas.microsoft.com/office/word/2010/wordprocessingCanvas" xmlns:mc="http://schemas.openxmlformats.org/markup-compatibility/2006" xmlns:o="urn:schemas-microsoft-com:office:office" xmlns:r="http://schemas.openxmlformats.org/officeDocument/2006/relationships" xmlns:m="http://schemas.openxmlformats.org/officeDocument/2006/math" xmlns:v="urn:schemas-microsoft-com:vml" xmlns:wp14="http://schemas.microsoft.com/office/word/2010/wordprocessingDrawing" xmlns:wp="http://schemas.openxmlformats.org/drawingml/2006/wordprocessingDrawing" xmlns:w10="urn:schemas-microsoft-com:office:word" xmlns:w="http://schemas.openxmlformats.org/wordprocessingml/2006/main" xmlns:w14="http://schemas.microsoft.com/office/word/2010/wordml" xmlns:wpg="http://schemas.microsoft.com/office/word/2010/wordprocessingGroup" xmlns:wpi="http://schemas.microsoft.com/office/word/2010/wordprocessingInk" xmlns:wne="http://schemas.microsoft.com/office/word/2006/wordml" xmlns:wps="http://schemas.microsoft.com/office/word/2010/wordprocessingShape" mc:Ignorable="w14 wp14">
   <w:body>
     <w:p>
       <w:pPr>
@@ -14,6 +14,8 @@
           <w:lang w:val="en-US"/>
         </w:rPr>
       </w:pPr>
+      <w:bookmarkStart w:id="0" w:name="_GoBack"/>
+      <w:bookmarkEnd w:id="0"/>
       <w:r>
         <w:rPr>
           <w:rFonts w:ascii="Century Gothic" w:eastAsia="Calibri" w:hAnsi="Century Gothic"/>
@@ -63,64 +65,8 @@
           <w:lang w:val="en-US"/>
         </w:rPr>
         <w:tab/>
-      </w:r>
-      <w:proofErr w:type="gramStart"/>
-      <w:r>
-        <w:rPr>
-          <w:rFonts w:eastAsia="Calibri"/>
-          <w:lang w:val="en-US"/>
-        </w:rPr>
-        <w:t xml:space="preserve">MSc. </w:t>
-      </w:r>
-      <w:proofErr w:type="spellStart"/>
-      <w:r>
-        <w:rPr>
-          <w:rFonts w:eastAsia="Calibri"/>
-          <w:lang w:val="en-US"/>
-        </w:rPr>
-        <w:t>Eber</w:t>
-      </w:r>
-      <w:proofErr w:type="spellEnd"/>
-      <w:r>
-        <w:rPr>
-          <w:rFonts w:eastAsia="Calibri"/>
-          <w:lang w:val="en-US"/>
-        </w:rPr>
-        <w:t xml:space="preserve"> </w:t>
-      </w:r>
-      <w:proofErr w:type="spellStart"/>
-      <w:r>
-        <w:rPr>
-          <w:rFonts w:eastAsia="Calibri"/>
-          <w:lang w:val="en-US"/>
-        </w:rPr>
-        <w:t>Jair</w:t>
-      </w:r>
-      <w:proofErr w:type="spellEnd"/>
-      <w:r>
-        <w:rPr>
-          <w:rFonts w:eastAsia="Calibri"/>
-          <w:lang w:val="en-US"/>
-        </w:rPr>
-        <w:t xml:space="preserve"> Flores </w:t>
-      </w:r>
-      <w:proofErr w:type="spellStart"/>
-      <w:r>
-        <w:rPr>
-          <w:rFonts w:eastAsia="Calibri"/>
-          <w:lang w:val="en-US"/>
-        </w:rPr>
-        <w:t>Andonegui</w:t>
-      </w:r>
-      <w:proofErr w:type="spellEnd"/>
-      <w:r>
-        <w:rPr>
-          <w:rFonts w:eastAsia="Calibri"/>
-          <w:lang w:val="en-US"/>
-        </w:rPr>
-        <w:t>.</w:t>
-      </w:r>
-      <w:proofErr w:type="gramEnd"/>
+        <w:t>MSc. Eber Jair Flores Andonegui.</w:t>
+      </w:r>
     </w:p>
     <w:p>
       <w:pPr>
@@ -136,7 +82,7 @@
         </w:rPr>
         <w:tab/>
       </w:r>
-      <w:hyperlink r:id="rId8" w:history="1">
+      <w:hyperlink r:id="rId9" w:history="1">
         <w:r>
           <w:rPr>
             <w:rStyle w:val="Hipervnculo"/>
@@ -300,14 +246,7 @@
         <w:rPr>
           <w:lang w:val="en-US" w:eastAsia="es-MX"/>
         </w:rPr>
-        <w:t xml:space="preserve">This viewer shows the structure and weights between neurons, represented by colors, from -1 to 1. The neurons are arranged from bottom to top, starting with X1 and X2 for the input layer; bias unit, </w:t>
-      </w:r>
-      <w:proofErr w:type="gramStart"/>
-      <w:r>
-        <w:rPr>
-          <w:lang w:val="en-US" w:eastAsia="es-MX"/>
-        </w:rPr>
-        <w:t>S</w:t>
+        <w:t>This viewer shows the structure and weights between neurons, represented by colors, from -1 to 1. The neurons are arranged from bottom to top, starting with X1 and X2 for the input layer; bias unit, S</w:t>
       </w:r>
       <w:r>
         <w:rPr>
@@ -321,15 +260,7 @@
           <w:vertAlign w:val="superscript"/>
           <w:lang w:val="en-US" w:eastAsia="es-MX"/>
         </w:rPr>
-        <w:t>(</w:t>
-      </w:r>
-      <w:proofErr w:type="gramEnd"/>
-      <w:r>
-        <w:rPr>
-          <w:vertAlign w:val="superscript"/>
-          <w:lang w:val="en-US" w:eastAsia="es-MX"/>
-        </w:rPr>
-        <w:t>1)</w:t>
+        <w:t>(1)</w:t>
       </w:r>
       <w:r>
         <w:rPr>
@@ -455,10 +386,10 @@
                     </pic:cNvPicPr>
                   </pic:nvPicPr>
                   <pic:blipFill>
-                    <a:blip r:embed="rId9" cstate="print">
+                    <a:blip r:embed="rId10" cstate="print">
                       <a:extLst>
                         <a:ext uri="{28A0092B-C50C-407E-A947-70E740481C1C}">
-                          <a14:useLocalDpi xmlns="" xmlns:wpc="http://schemas.microsoft.com/office/word/2010/wordprocessingCanvas" xmlns:mc="http://schemas.openxmlformats.org/markup-compatibility/2006" xmlns:o="urn:schemas-microsoft-com:office:office" xmlns:v="urn:schemas-microsoft-com:vml" xmlns:wp14="http://schemas.microsoft.com/office/word/2010/wordprocessingDrawing" xmlns:w10="urn:schemas-microsoft-com:office:word" xmlns:w="http://schemas.openxmlformats.org/wordprocessingml/2006/main" xmlns:w14="http://schemas.microsoft.com/office/word/2010/wordml" xmlns:wpg="http://schemas.microsoft.com/office/word/2010/wordprocessingGroup" xmlns:wpi="http://schemas.microsoft.com/office/word/2010/wordprocessingInk" xmlns:wps="http://schemas.microsoft.com/office/word/2010/wordprocessingShape" xmlns:a14="http://schemas.microsoft.com/office/drawing/2010/main" val="0"/>
+                          <a14:useLocalDpi xmlns:a14="http://schemas.microsoft.com/office/drawing/2010/main" val="0"/>
                         </a:ext>
                       </a:extLst>
                     </a:blip>
@@ -495,7 +426,6 @@
           <w:lang w:val="en-US" w:eastAsia="es-MX"/>
         </w:rPr>
       </w:pPr>
-      <w:proofErr w:type="gramStart"/>
       <w:r>
         <w:rPr>
           <w:lang w:val="en-US"/>
@@ -528,14 +458,7 @@
         <w:rPr>
           <w:lang w:val="en-US"/>
         </w:rPr>
-        <w:t>.</w:t>
-      </w:r>
-      <w:proofErr w:type="gramEnd"/>
-      <w:r>
-        <w:rPr>
-          <w:lang w:val="en-US"/>
-        </w:rPr>
-        <w:t xml:space="preserve"> Neural Network Viewer</w:t>
+        <w:t>. Neural Network Viewer</w:t>
       </w:r>
     </w:p>
     <w:p>
@@ -659,8 +582,8 @@
           <w:lang w:eastAsia="es-MX"/>
         </w:rPr>
       </w:pPr>
-      <w:bookmarkStart w:id="0" w:name="_Error_bar_chart"/>
-      <w:bookmarkEnd w:id="0"/>
+      <w:bookmarkStart w:id="1" w:name="_Error_bar_chart"/>
+      <w:bookmarkEnd w:id="1"/>
       <w:r>
         <w:rPr>
           <w:lang w:eastAsia="es-MX"/>
@@ -768,10 +691,10 @@
                     </pic:cNvPicPr>
                   </pic:nvPicPr>
                   <pic:blipFill>
-                    <a:blip r:embed="rId10" cstate="print">
+                    <a:blip r:embed="rId11" cstate="print">
                       <a:extLst>
                         <a:ext uri="{28A0092B-C50C-407E-A947-70E740481C1C}">
-                          <a14:useLocalDpi xmlns="" xmlns:wpc="http://schemas.microsoft.com/office/word/2010/wordprocessingCanvas" xmlns:mc="http://schemas.openxmlformats.org/markup-compatibility/2006" xmlns:o="urn:schemas-microsoft-com:office:office" xmlns:v="urn:schemas-microsoft-com:vml" xmlns:wp14="http://schemas.microsoft.com/office/word/2010/wordprocessingDrawing" xmlns:w10="urn:schemas-microsoft-com:office:word" xmlns:w="http://schemas.openxmlformats.org/wordprocessingml/2006/main" xmlns:w14="http://schemas.microsoft.com/office/word/2010/wordml" xmlns:wpg="http://schemas.microsoft.com/office/word/2010/wordprocessingGroup" xmlns:wpi="http://schemas.microsoft.com/office/word/2010/wordprocessingInk" xmlns:wps="http://schemas.microsoft.com/office/word/2010/wordprocessingShape" xmlns:a14="http://schemas.microsoft.com/office/drawing/2010/main" val="0"/>
+                          <a14:useLocalDpi xmlns:a14="http://schemas.microsoft.com/office/drawing/2010/main" val="0"/>
                         </a:ext>
                       </a:extLst>
                     </a:blip>
@@ -808,7 +731,6 @@
           <w:lang w:val="en-US" w:eastAsia="es-MX"/>
         </w:rPr>
       </w:pPr>
-      <w:proofErr w:type="gramStart"/>
       <w:r>
         <w:rPr>
           <w:lang w:val="en-US"/>
@@ -847,14 +769,7 @@
         <w:rPr>
           <w:lang w:val="en-US"/>
         </w:rPr>
-        <w:t>.</w:t>
-      </w:r>
-      <w:proofErr w:type="gramEnd"/>
-      <w:r>
-        <w:rPr>
-          <w:lang w:val="en-US"/>
-        </w:rPr>
-        <w:t xml:space="preserve"> Error bar chart (initial state)</w:t>
+        <w:t>. Error bar chart (initial state)</w:t>
       </w:r>
     </w:p>
     <w:p>
@@ -885,10 +800,10 @@
                     </pic:cNvPicPr>
                   </pic:nvPicPr>
                   <pic:blipFill>
-                    <a:blip r:embed="rId11" cstate="print">
+                    <a:blip r:embed="rId12" cstate="print">
                       <a:extLst>
                         <a:ext uri="{28A0092B-C50C-407E-A947-70E740481C1C}">
-                          <a14:useLocalDpi xmlns="" xmlns:wpc="http://schemas.microsoft.com/office/word/2010/wordprocessingCanvas" xmlns:mc="http://schemas.openxmlformats.org/markup-compatibility/2006" xmlns:o="urn:schemas-microsoft-com:office:office" xmlns:v="urn:schemas-microsoft-com:vml" xmlns:wp14="http://schemas.microsoft.com/office/word/2010/wordprocessingDrawing" xmlns:w10="urn:schemas-microsoft-com:office:word" xmlns:w="http://schemas.openxmlformats.org/wordprocessingml/2006/main" xmlns:w14="http://schemas.microsoft.com/office/word/2010/wordml" xmlns:wpg="http://schemas.microsoft.com/office/word/2010/wordprocessingGroup" xmlns:wpi="http://schemas.microsoft.com/office/word/2010/wordprocessingInk" xmlns:wps="http://schemas.microsoft.com/office/word/2010/wordprocessingShape" xmlns:a14="http://schemas.microsoft.com/office/drawing/2010/main" val="0"/>
+                          <a14:useLocalDpi xmlns:a14="http://schemas.microsoft.com/office/drawing/2010/main" val="0"/>
                         </a:ext>
                       </a:extLst>
                     </a:blip>
@@ -925,7 +840,6 @@
           <w:lang w:val="en-US" w:eastAsia="es-MX"/>
         </w:rPr>
       </w:pPr>
-      <w:proofErr w:type="gramStart"/>
       <w:r>
         <w:rPr>
           <w:lang w:val="en-US"/>
@@ -970,14 +884,7 @@
         <w:rPr>
           <w:lang w:val="en-US"/>
         </w:rPr>
-        <w:t>.</w:t>
-      </w:r>
-      <w:proofErr w:type="gramEnd"/>
-      <w:r>
-        <w:rPr>
-          <w:lang w:val="en-US"/>
-        </w:rPr>
-        <w:t xml:space="preserve"> Error bar chart (after 1000 learning iterations)</w:t>
+        <w:t>. Error bar chart (after 1000 learning iterations)</w:t>
       </w:r>
     </w:p>
     <w:p>
@@ -999,6 +906,8 @@
           <w:lang w:val="en-US" w:eastAsia="es-MX"/>
         </w:rPr>
       </w:pPr>
+      <w:bookmarkStart w:id="2" w:name="_Function_to_Learn"/>
+      <w:bookmarkEnd w:id="2"/>
       <w:r>
         <w:rPr>
           <w:lang w:val="en-US" w:eastAsia="es-MX"/>
@@ -1054,6 +963,12 @@
         <w:rPr>
           <w:lang w:val="en-US" w:eastAsia="es-MX"/>
         </w:rPr>
+        <w:t xml:space="preserve">The </w:t>
+      </w:r>
+      <w:r>
+        <w:rPr>
+          <w:lang w:val="en-US" w:eastAsia="es-MX"/>
+        </w:rPr>
         <w:t xml:space="preserve">Function </w:t>
       </w:r>
       <w:r>
@@ -1066,7 +981,55 @@
         <w:rPr>
           <w:lang w:val="en-US" w:eastAsia="es-MX"/>
         </w:rPr>
-        <w:t xml:space="preserve">o Learn and Neural Calculations viewers are used as comparative viewers. The first one simply shows the graphic of the two variables function that the neural network should to imitate. The second one shows the graphic of the neural network calculations. Both graphics use X1 and X2 Domain defined in the </w:t>
+        <w:t xml:space="preserve">o Learn </w:t>
+      </w:r>
+      <w:r>
+        <w:rPr>
+          <w:lang w:val="en-US" w:eastAsia="es-MX"/>
+        </w:rPr>
+        <w:t xml:space="preserve">viewer </w:t>
+      </w:r>
+      <w:r>
+        <w:rPr>
+          <w:lang w:val="en-US" w:eastAsia="es-MX"/>
+        </w:rPr>
+        <w:t xml:space="preserve">and </w:t>
+      </w:r>
+      <w:r>
+        <w:rPr>
+          <w:lang w:val="en-US" w:eastAsia="es-MX"/>
+        </w:rPr>
+        <w:t>The Neural Calculations viewer</w:t>
+      </w:r>
+      <w:r>
+        <w:rPr>
+          <w:lang w:val="en-US" w:eastAsia="es-MX"/>
+        </w:rPr>
+        <w:t xml:space="preserve"> are used as comparative viewers</w:t>
+      </w:r>
+      <w:r>
+        <w:rPr>
+          <w:lang w:val="en-US" w:eastAsia="es-MX"/>
+        </w:rPr>
+        <w:t xml:space="preserve"> (Default mode) and to select specific regions to learn/test (Selecting region mode)</w:t>
+      </w:r>
+      <w:r>
+        <w:rPr>
+          <w:lang w:val="en-US" w:eastAsia="es-MX"/>
+        </w:rPr>
+        <w:t xml:space="preserve">. The first </w:t>
+      </w:r>
+      <w:r>
+        <w:rPr>
+          <w:lang w:val="en-US" w:eastAsia="es-MX"/>
+        </w:rPr>
+        <w:t xml:space="preserve">viewer </w:t>
+      </w:r>
+      <w:r>
+        <w:rPr>
+          <w:lang w:val="en-US" w:eastAsia="es-MX"/>
+        </w:rPr>
+        <w:t xml:space="preserve">simply shows the graphic of the two variables function that the neural network should to imitate. The second one shows the graphic of the neural network calculations. Both graphics use X1 and X2 Domain defined in the </w:t>
       </w:r>
       <w:hyperlink w:anchor="_Learning_options" w:history="1">
         <w:r>
@@ -1107,6 +1070,21 @@
     </w:p>
     <w:p>
       <w:pPr>
+        <w:ind w:left="360"/>
+        <w:jc w:val="both"/>
+        <w:rPr>
+          <w:lang w:val="en-US" w:eastAsia="es-MX"/>
+        </w:rPr>
+      </w:pPr>
+      <w:r>
+        <w:rPr>
+          <w:lang w:val="en-US" w:eastAsia="es-MX"/>
+        </w:rPr>
+        <w:t>To change between Default mode and Selecting Region mode press right click over any of the two viewers to open the context menu.</w:t>
+      </w:r>
+    </w:p>
+    <w:p>
+      <w:pPr>
         <w:keepNext/>
         <w:jc w:val="center"/>
       </w:pPr>
@@ -1116,7 +1094,7 @@
           <w:lang w:eastAsia="es-MX"/>
         </w:rPr>
         <w:drawing>
-          <wp:inline distT="0" distB="0" distL="0" distR="0">
+          <wp:inline distT="0" distB="0" distL="0" distR="0" wp14:anchorId="4BE83B0F" wp14:editId="272E7A81">
             <wp:extent cx="5816373" cy="2156604"/>
             <wp:effectExtent l="0" t="0" r="0" b="0"/>
             <wp:docPr id="5" name="Imagen 5"/>
@@ -1133,10 +1111,10 @@
                     </pic:cNvPicPr>
                   </pic:nvPicPr>
                   <pic:blipFill>
-                    <a:blip r:embed="rId12" cstate="print">
+                    <a:blip r:embed="rId13" cstate="print">
                       <a:extLst>
                         <a:ext uri="{28A0092B-C50C-407E-A947-70E740481C1C}">
-                          <a14:useLocalDpi xmlns="" xmlns:wpc="http://schemas.microsoft.com/office/word/2010/wordprocessingCanvas" xmlns:mc="http://schemas.openxmlformats.org/markup-compatibility/2006" xmlns:o="urn:schemas-microsoft-com:office:office" xmlns:v="urn:schemas-microsoft-com:vml" xmlns:wp14="http://schemas.microsoft.com/office/word/2010/wordprocessingDrawing" xmlns:w10="urn:schemas-microsoft-com:office:word" xmlns:w="http://schemas.openxmlformats.org/wordprocessingml/2006/main" xmlns:w14="http://schemas.microsoft.com/office/word/2010/wordml" xmlns:wpg="http://schemas.microsoft.com/office/word/2010/wordprocessingGroup" xmlns:wpi="http://schemas.microsoft.com/office/word/2010/wordprocessingInk" xmlns:wps="http://schemas.microsoft.com/office/word/2010/wordprocessingShape" xmlns:a14="http://schemas.microsoft.com/office/drawing/2010/main" val="0"/>
+                          <a14:useLocalDpi xmlns:a14="http://schemas.microsoft.com/office/drawing/2010/main" val="0"/>
                         </a:ext>
                       </a:extLst>
                     </a:blip>
@@ -1173,7 +1151,6 @@
           <w:lang w:val="en-US"/>
         </w:rPr>
       </w:pPr>
-      <w:proofErr w:type="gramStart"/>
       <w:r>
         <w:rPr>
           <w:lang w:val="en-US"/>
@@ -1218,14 +1195,7 @@
         <w:rPr>
           <w:lang w:val="en-US"/>
         </w:rPr>
-        <w:t>.</w:t>
-      </w:r>
-      <w:proofErr w:type="gramEnd"/>
-      <w:r>
-        <w:rPr>
-          <w:lang w:val="en-US"/>
-        </w:rPr>
-        <w:t xml:space="preserve"> Function</w:t>
+        <w:t>. Function</w:t>
       </w:r>
       <w:r>
         <w:rPr>
@@ -1251,14 +1221,24 @@
           <w:lang w:val="en-US"/>
         </w:rPr>
       </w:pPr>
-      <w:proofErr w:type="gramStart"/>
-      <w:r>
-        <w:rPr>
-          <w:lang w:val="en-US"/>
-        </w:rPr>
-        <w:t>Function to Learn and Neural Network Calculations Viewers Controls.</w:t>
-      </w:r>
-      <w:proofErr w:type="gramEnd"/>
+      <w:r>
+        <w:rPr>
+          <w:lang w:val="en-US"/>
+        </w:rPr>
+        <w:t xml:space="preserve">Default mode </w:t>
+      </w:r>
+      <w:r>
+        <w:rPr>
+          <w:lang w:val="en-US"/>
+        </w:rPr>
+        <w:t>c</w:t>
+      </w:r>
+      <w:r>
+        <w:rPr>
+          <w:lang w:val="en-US"/>
+        </w:rPr>
+        <w:t>ontrols.</w:t>
+      </w:r>
     </w:p>
     <w:p>
       <w:pPr>
@@ -1300,14 +1280,30 @@
         </w:numPr>
         <w:jc w:val="both"/>
         <w:rPr>
-          <w:lang w:val="en-US"/>
-        </w:rPr>
-      </w:pPr>
-      <w:r>
-        <w:rPr>
-          <w:lang w:val="en-US"/>
-        </w:rPr>
-        <w:t>Right click + mouse up/down: Zoom in/out</w:t>
+          <w:b/>
+          <w:lang w:val="en-US"/>
+        </w:rPr>
+      </w:pPr>
+      <w:r>
+        <w:rPr>
+          <w:b/>
+          <w:lang w:val="en-US"/>
+        </w:rPr>
+        <w:t xml:space="preserve">Right click: </w:t>
+      </w:r>
+      <w:r>
+        <w:rPr>
+          <w:b/>
+          <w:lang w:val="en-US"/>
+        </w:rPr>
+        <w:t>Open c</w:t>
+      </w:r>
+      <w:r>
+        <w:rPr>
+          <w:b/>
+          <w:lang w:val="en-US"/>
+        </w:rPr>
+        <w:t>ontext menu to change to “Selecting Region mode”</w:t>
       </w:r>
     </w:p>
     <w:p>
@@ -1413,6 +1409,209 @@
     </w:p>
     <w:p>
       <w:pPr>
+        <w:pStyle w:val="Ttulo3"/>
+        <w:numPr>
+          <w:ilvl w:val="2"/>
+          <w:numId w:val="25"/>
+        </w:numPr>
+        <w:rPr>
+          <w:lang w:val="en-US"/>
+        </w:rPr>
+      </w:pPr>
+      <w:r>
+        <w:rPr>
+          <w:lang w:val="en-US"/>
+        </w:rPr>
+        <w:t>Selecting Region mode controls.</w:t>
+      </w:r>
+    </w:p>
+    <w:p>
+      <w:pPr>
+        <w:pStyle w:val="Prrafodelista"/>
+        <w:numPr>
+          <w:ilvl w:val="0"/>
+          <w:numId w:val="27"/>
+        </w:numPr>
+        <w:jc w:val="both"/>
+        <w:rPr>
+          <w:lang w:val="en-US" w:eastAsia="es-MX"/>
+        </w:rPr>
+      </w:pPr>
+      <w:r>
+        <w:rPr>
+          <w:lang w:val="en-US" w:eastAsia="es-MX"/>
+        </w:rPr>
+        <w:t>Left click + mouse movement: Truck/Boom Camera</w:t>
+      </w:r>
+    </w:p>
+    <w:p>
+      <w:pPr>
+        <w:pStyle w:val="Prrafodelista"/>
+        <w:numPr>
+          <w:ilvl w:val="0"/>
+          <w:numId w:val="27"/>
+        </w:numPr>
+        <w:jc w:val="both"/>
+        <w:rPr>
+          <w:b/>
+          <w:lang w:val="en-US"/>
+        </w:rPr>
+      </w:pPr>
+      <w:r>
+        <w:rPr>
+          <w:b/>
+          <w:lang w:val="en-US"/>
+        </w:rPr>
+        <w:t>Double left click + hold</w:t>
+      </w:r>
+      <w:r>
+        <w:rPr>
+          <w:b/>
+          <w:lang w:val="en-US"/>
+        </w:rPr>
+        <w:t xml:space="preserve"> second click</w:t>
+      </w:r>
+      <w:r>
+        <w:rPr>
+          <w:b/>
+          <w:lang w:val="en-US"/>
+        </w:rPr>
+        <w:t>: Draw region</w:t>
+      </w:r>
+    </w:p>
+    <w:p>
+      <w:pPr>
+        <w:pStyle w:val="Prrafodelista"/>
+        <w:numPr>
+          <w:ilvl w:val="0"/>
+          <w:numId w:val="27"/>
+        </w:numPr>
+        <w:jc w:val="both"/>
+        <w:rPr>
+          <w:b/>
+          <w:lang w:val="en-US"/>
+        </w:rPr>
+      </w:pPr>
+      <w:r>
+        <w:rPr>
+          <w:b/>
+          <w:lang w:val="en-US"/>
+        </w:rPr>
+        <w:t xml:space="preserve">Right click: </w:t>
+      </w:r>
+      <w:r>
+        <w:rPr>
+          <w:b/>
+          <w:lang w:val="en-US"/>
+        </w:rPr>
+        <w:t xml:space="preserve">Open </w:t>
+      </w:r>
+      <w:r>
+        <w:rPr>
+          <w:b/>
+          <w:lang w:val="en-US"/>
+        </w:rPr>
+        <w:t>c</w:t>
+      </w:r>
+      <w:r>
+        <w:rPr>
+          <w:b/>
+          <w:lang w:val="en-US"/>
+        </w:rPr>
+        <w:t>ontext</w:t>
+      </w:r>
+      <w:r>
+        <w:rPr>
+          <w:b/>
+          <w:lang w:val="en-US"/>
+        </w:rPr>
+        <w:t xml:space="preserve"> menu to change to “Default mode”</w:t>
+      </w:r>
+    </w:p>
+    <w:p>
+      <w:pPr>
+        <w:pStyle w:val="Prrafodelista"/>
+        <w:numPr>
+          <w:ilvl w:val="0"/>
+          <w:numId w:val="27"/>
+        </w:numPr>
+        <w:jc w:val="both"/>
+        <w:rPr>
+          <w:lang w:val="en-US"/>
+        </w:rPr>
+      </w:pPr>
+      <w:r>
+        <w:rPr>
+          <w:lang w:val="en-US"/>
+        </w:rPr>
+        <w:t>Mouse wheel: Zoom in/out</w:t>
+      </w:r>
+    </w:p>
+    <w:p>
+      <w:pPr>
+        <w:pStyle w:val="Prrafodelista"/>
+        <w:numPr>
+          <w:ilvl w:val="0"/>
+          <w:numId w:val="27"/>
+        </w:numPr>
+        <w:jc w:val="both"/>
+        <w:rPr>
+          <w:lang w:val="en-US"/>
+        </w:rPr>
+      </w:pPr>
+      <w:r>
+        <w:rPr>
+          <w:lang w:val="en-US"/>
+        </w:rPr>
+        <w:lastRenderedPageBreak/>
+        <w:t xml:space="preserve">Mouse wheel click + mouse movement: </w:t>
+      </w:r>
+      <w:r>
+        <w:rPr>
+          <w:lang w:val="en-US" w:eastAsia="es-MX"/>
+        </w:rPr>
+        <w:t>Truck/Boom Camera</w:t>
+      </w:r>
+    </w:p>
+    <w:p>
+      <w:pPr>
+        <w:pStyle w:val="Prrafodelista"/>
+        <w:numPr>
+          <w:ilvl w:val="0"/>
+          <w:numId w:val="27"/>
+        </w:numPr>
+        <w:jc w:val="both"/>
+        <w:rPr>
+          <w:lang w:val="en-US"/>
+        </w:rPr>
+      </w:pPr>
+      <w:r>
+        <w:rPr>
+          <w:lang w:val="en-US"/>
+        </w:rPr>
+        <w:t>W Key: Wired visualization (edges)</w:t>
+      </w:r>
+    </w:p>
+    <w:p>
+      <w:pPr>
+        <w:pStyle w:val="Prrafodelista"/>
+        <w:numPr>
+          <w:ilvl w:val="0"/>
+          <w:numId w:val="27"/>
+        </w:numPr>
+        <w:rPr>
+          <w:lang w:val="en-US"/>
+        </w:rPr>
+      </w:pPr>
+      <w:r>
+        <w:rPr>
+          <w:lang w:val="en-US"/>
+        </w:rPr>
+        <w:t>S Key: Surface visualization (faces)</w:t>
+      </w:r>
+    </w:p>
+    <w:p>
+      <w:pPr>
         <w:pStyle w:val="Ttulo2"/>
         <w:numPr>
           <w:ilvl w:val="1"/>
@@ -1535,9 +1734,8 @@
           <w:noProof/>
           <w:lang w:eastAsia="es-MX"/>
         </w:rPr>
-        <w:lastRenderedPageBreak/>
         <w:drawing>
-          <wp:inline distT="0" distB="0" distL="0" distR="0">
+          <wp:inline distT="0" distB="0" distL="0" distR="0" wp14:anchorId="3D1E685A" wp14:editId="52961518">
             <wp:extent cx="2510790" cy="2308392"/>
             <wp:effectExtent l="19050" t="0" r="3810" b="0"/>
             <wp:docPr id="6" name="Imagen 6"/>
@@ -1554,10 +1752,10 @@
                     </pic:cNvPicPr>
                   </pic:nvPicPr>
                   <pic:blipFill>
-                    <a:blip r:embed="rId13" cstate="print">
+                    <a:blip r:embed="rId14" cstate="print">
                       <a:extLst>
                         <a:ext uri="{28A0092B-C50C-407E-A947-70E740481C1C}">
-                          <a14:useLocalDpi xmlns="" xmlns:wpc="http://schemas.microsoft.com/office/word/2010/wordprocessingCanvas" xmlns:mc="http://schemas.openxmlformats.org/markup-compatibility/2006" xmlns:o="urn:schemas-microsoft-com:office:office" xmlns:v="urn:schemas-microsoft-com:vml" xmlns:wp14="http://schemas.microsoft.com/office/word/2010/wordprocessingDrawing" xmlns:w10="urn:schemas-microsoft-com:office:word" xmlns:w="http://schemas.openxmlformats.org/wordprocessingml/2006/main" xmlns:w14="http://schemas.microsoft.com/office/word/2010/wordml" xmlns:wpg="http://schemas.microsoft.com/office/word/2010/wordprocessingGroup" xmlns:wpi="http://schemas.microsoft.com/office/word/2010/wordprocessingInk" xmlns:wps="http://schemas.microsoft.com/office/word/2010/wordprocessingShape" xmlns:a14="http://schemas.microsoft.com/office/drawing/2010/main" val="0"/>
+                          <a14:useLocalDpi xmlns:a14="http://schemas.microsoft.com/office/drawing/2010/main" val="0"/>
                         </a:ext>
                       </a:extLst>
                     </a:blip>
@@ -1594,7 +1792,6 @@
           <w:lang w:val="en-US" w:eastAsia="es-MX"/>
         </w:rPr>
       </w:pPr>
-      <w:proofErr w:type="gramStart"/>
       <w:r>
         <w:rPr>
           <w:lang w:val="en-US"/>
@@ -1629,7 +1826,6 @@
         </w:rPr>
         <w:t>.</w:t>
       </w:r>
-      <w:proofErr w:type="gramEnd"/>
       <w:r>
         <w:rPr>
           <w:lang w:val="en-US"/>
@@ -1648,8 +1844,8 @@
           <w:lang w:val="en-US" w:eastAsia="es-MX"/>
         </w:rPr>
       </w:pPr>
-      <w:bookmarkStart w:id="1" w:name="_Visualization_options"/>
-      <w:bookmarkEnd w:id="1"/>
+      <w:bookmarkStart w:id="3" w:name="_Visualization_options"/>
+      <w:bookmarkEnd w:id="3"/>
       <w:r>
         <w:rPr>
           <w:lang w:val="en-US" w:eastAsia="es-MX"/>
@@ -1742,8 +1938,9 @@
           <w:noProof/>
           <w:lang w:eastAsia="es-MX"/>
         </w:rPr>
+        <w:lastRenderedPageBreak/>
         <w:drawing>
-          <wp:inline distT="0" distB="0" distL="0" distR="0">
+          <wp:inline distT="0" distB="0" distL="0" distR="0" wp14:anchorId="62B40FBC" wp14:editId="30CC8D38">
             <wp:extent cx="2624929" cy="997528"/>
             <wp:effectExtent l="19050" t="0" r="3971" b="0"/>
             <wp:docPr id="7" name="Imagen 7"/>
@@ -1760,10 +1957,10 @@
                     </pic:cNvPicPr>
                   </pic:nvPicPr>
                   <pic:blipFill>
-                    <a:blip r:embed="rId14" cstate="print">
+                    <a:blip r:embed="rId15" cstate="print">
                       <a:extLst>
                         <a:ext uri="{28A0092B-C50C-407E-A947-70E740481C1C}">
-                          <a14:useLocalDpi xmlns="" xmlns:wpc="http://schemas.microsoft.com/office/word/2010/wordprocessingCanvas" xmlns:mc="http://schemas.openxmlformats.org/markup-compatibility/2006" xmlns:o="urn:schemas-microsoft-com:office:office" xmlns:v="urn:schemas-microsoft-com:vml" xmlns:wp14="http://schemas.microsoft.com/office/word/2010/wordprocessingDrawing" xmlns:w10="urn:schemas-microsoft-com:office:word" xmlns:w="http://schemas.openxmlformats.org/wordprocessingml/2006/main" xmlns:w14="http://schemas.microsoft.com/office/word/2010/wordml" xmlns:wpg="http://schemas.microsoft.com/office/word/2010/wordprocessingGroup" xmlns:wpi="http://schemas.microsoft.com/office/word/2010/wordprocessingInk" xmlns:wps="http://schemas.microsoft.com/office/word/2010/wordprocessingShape" xmlns:a14="http://schemas.microsoft.com/office/drawing/2010/main" val="0"/>
+                          <a14:useLocalDpi xmlns:a14="http://schemas.microsoft.com/office/drawing/2010/main" val="0"/>
                         </a:ext>
                       </a:extLst>
                     </a:blip>
@@ -1800,7 +1997,6 @@
           <w:lang w:val="en-US" w:eastAsia="es-MX"/>
         </w:rPr>
       </w:pPr>
-      <w:proofErr w:type="gramStart"/>
       <w:r>
         <w:rPr>
           <w:lang w:val="en-US"/>
@@ -1845,14 +2041,7 @@
         <w:rPr>
           <w:lang w:val="en-US"/>
         </w:rPr>
-        <w:t>.</w:t>
-      </w:r>
-      <w:proofErr w:type="gramEnd"/>
-      <w:r>
-        <w:rPr>
-          <w:lang w:val="en-US"/>
-        </w:rPr>
-        <w:t xml:space="preserve"> Visualization options</w:t>
+        <w:t>. Visualization options</w:t>
       </w:r>
     </w:p>
     <w:p>
@@ -1866,8 +2055,8 @@
           <w:lang w:val="en-US" w:eastAsia="es-MX"/>
         </w:rPr>
       </w:pPr>
-      <w:bookmarkStart w:id="2" w:name="_Learning_options"/>
-      <w:bookmarkEnd w:id="2"/>
+      <w:bookmarkStart w:id="4" w:name="_Learning_options"/>
+      <w:bookmarkEnd w:id="4"/>
       <w:r>
         <w:rPr>
           <w:lang w:val="en-US" w:eastAsia="es-MX"/>
@@ -1914,27 +2103,13 @@
         <w:rPr>
           <w:lang w:val="en-US" w:eastAsia="es-MX"/>
         </w:rPr>
-        <w:t xml:space="preserve">with </w:t>
-      </w:r>
-      <w:proofErr w:type="spellStart"/>
-      <w:r>
-        <w:rPr>
-          <w:lang w:val="en-US" w:eastAsia="es-MX"/>
-        </w:rPr>
-        <w:t>backpr</w:t>
-      </w:r>
-      <w:r>
-        <w:rPr>
-          <w:lang w:val="en-US" w:eastAsia="es-MX"/>
-        </w:rPr>
-        <w:t>opagation</w:t>
-      </w:r>
-      <w:proofErr w:type="spellEnd"/>
-      <w:r>
-        <w:rPr>
-          <w:lang w:val="en-US" w:eastAsia="es-MX"/>
-        </w:rPr>
-        <w:t xml:space="preserve">. Random values within the domain are generated and </w:t>
+        <w:t>with backpr</w:t>
+      </w:r>
+      <w:r>
+        <w:rPr>
+          <w:lang w:val="en-US" w:eastAsia="es-MX"/>
+        </w:rPr>
+        <w:t xml:space="preserve">opagation. Random values within the domain are generated and </w:t>
       </w:r>
       <w:r>
         <w:rPr>
@@ -2030,28 +2205,7 @@
         <w:rPr>
           <w:lang w:val="en-US" w:eastAsia="es-MX"/>
         </w:rPr>
-        <w:t xml:space="preserve">The </w:t>
-      </w:r>
-      <w:proofErr w:type="spellStart"/>
-      <w:r>
-        <w:rPr>
-          <w:lang w:val="en-US" w:eastAsia="es-MX"/>
-        </w:rPr>
-        <w:t>backpropagation</w:t>
-      </w:r>
-      <w:proofErr w:type="spellEnd"/>
-      <w:r>
-        <w:rPr>
-          <w:lang w:val="en-US" w:eastAsia="es-MX"/>
-        </w:rPr>
-        <w:t xml:space="preserve"> process is executed once per each input-output set. It adjusts the current weights using max descend optimization to minimize an error function. This </w:t>
-      </w:r>
-      <w:r>
-        <w:rPr>
-          <w:lang w:val="en-US" w:eastAsia="es-MX"/>
-        </w:rPr>
-        <w:lastRenderedPageBreak/>
-        <w:t xml:space="preserve">optimization method uses the gradient of the </w:t>
+        <w:t xml:space="preserve">The backpropagation process is executed once per each input-output set. It adjusts the current weights using max descend optimization to minimize an error function. This optimization method uses the gradient of the </w:t>
       </w:r>
       <w:r>
         <w:rPr>
@@ -2140,6 +2294,8 @@
           <w:lang w:val="en-US" w:eastAsia="es-MX"/>
         </w:rPr>
       </w:pPr>
+      <w:bookmarkStart w:id="5" w:name="_2.6.2_The_options"/>
+      <w:bookmarkEnd w:id="5"/>
       <w:r>
         <w:rPr>
           <w:lang w:val="en-US" w:eastAsia="es-MX"/>
@@ -2204,42 +2360,34 @@
         </w:rPr>
         <w:t xml:space="preserve">method </w:t>
       </w:r>
-      <w:proofErr w:type="spellStart"/>
-      <w:r>
-        <w:rPr>
-          <w:lang w:val="en-US" w:eastAsia="es-MX"/>
-        </w:rPr>
-        <w:t>AddFunctions</w:t>
-      </w:r>
-      <w:proofErr w:type="spellEnd"/>
-      <w:r>
-        <w:rPr>
-          <w:lang w:val="en-US" w:eastAsia="es-MX"/>
-        </w:rPr>
-        <w:t xml:space="preserve"> in </w:t>
-      </w:r>
-      <w:proofErr w:type="spellStart"/>
-      <w:r>
-        <w:rPr>
-          <w:lang w:val="en-US" w:eastAsia="es-MX"/>
-        </w:rPr>
-        <w:t>MainWindow.xaml.cs</w:t>
-      </w:r>
-      <w:proofErr w:type="spellEnd"/>
-      <w:r>
-        <w:rPr>
-          <w:lang w:val="en-US" w:eastAsia="es-MX"/>
-        </w:rPr>
-        <w:t xml:space="preserve"> along with its implementation in Functions/</w:t>
-      </w:r>
-      <w:proofErr w:type="spellStart"/>
-      <w:r>
-        <w:rPr>
-          <w:lang w:val="en-US" w:eastAsia="es-MX"/>
-        </w:rPr>
-        <w:t>FunctionsImplementatios.cs</w:t>
-      </w:r>
-      <w:proofErr w:type="spellEnd"/>
+      <w:r>
+        <w:rPr>
+          <w:rStyle w:val="CdigoHTML"/>
+          <w:rFonts w:eastAsiaTheme="minorHAnsi"/>
+          <w:lang w:val="en-US"/>
+        </w:rPr>
+        <w:t>void AddFunctions()</w:t>
+      </w:r>
+      <w:r>
+        <w:rPr>
+          <w:rStyle w:val="CdigoHTML"/>
+          <w:rFonts w:eastAsiaTheme="minorHAnsi"/>
+          <w:lang w:val="en-US"/>
+        </w:rPr>
+        <w:t xml:space="preserve"> </w:t>
+      </w:r>
+      <w:r>
+        <w:rPr>
+          <w:lang w:val="en-US" w:eastAsia="es-MX"/>
+        </w:rPr>
+        <w:t>in MainWindow.xaml.cs</w:t>
+      </w:r>
+      <w:r>
+        <w:rPr>
+          <w:lang w:val="en-US" w:eastAsia="es-MX"/>
+        </w:rPr>
+        <w:t xml:space="preserve"> along with its implementation in Functions/FunctionsImplementatios.cs</w:t>
+      </w:r>
       <w:r>
         <w:rPr>
           <w:lang w:val="en-US" w:eastAsia="es-MX"/>
@@ -2265,6 +2413,21 @@
         </w:rPr>
         <w:t>X1 and X2 Domain: Min and max values for the input values.</w:t>
       </w:r>
+      <w:r>
+        <w:rPr>
+          <w:lang w:val="en-US" w:eastAsia="es-MX"/>
+        </w:rPr>
+        <w:t xml:space="preserve"> These values can be reduced to a certain region using the Selecting Region mode in the </w:t>
+      </w:r>
+      <w:hyperlink w:anchor="_Function_to_Learn" w:history="1">
+        <w:r>
+          <w:rPr>
+            <w:rStyle w:val="Hipervnculo"/>
+            <w:lang w:val="en-US" w:eastAsia="es-MX"/>
+          </w:rPr>
+          <w:t>Function to Learn Viewer and Neural Network Calculations Viewer.</w:t>
+        </w:r>
+      </w:hyperlink>
     </w:p>
     <w:p>
       <w:pPr>
@@ -2319,21 +2482,7 @@
         <w:rPr>
           <w:lang w:val="en-US" w:eastAsia="es-MX"/>
         </w:rPr>
-        <w:t xml:space="preserve">Iterations: Times the </w:t>
-      </w:r>
-      <w:proofErr w:type="spellStart"/>
-      <w:r>
-        <w:rPr>
-          <w:lang w:val="en-US" w:eastAsia="es-MX"/>
-        </w:rPr>
-        <w:t>backpropagation</w:t>
-      </w:r>
-      <w:proofErr w:type="spellEnd"/>
-      <w:r>
-        <w:rPr>
-          <w:lang w:val="en-US" w:eastAsia="es-MX"/>
-        </w:rPr>
-        <w:t xml:space="preserve"> process is executed.</w:t>
+        <w:t>Iterations: Times the backpropagation process is executed.</w:t>
       </w:r>
     </w:p>
     <w:p>
@@ -2360,7 +2509,6 @@
         </w:rPr>
         <w:t>Three options are available</w:t>
       </w:r>
-      <w:proofErr w:type="gramStart"/>
       <w:r>
         <w:rPr>
           <w:lang w:val="en-US" w:eastAsia="es-MX"/>
@@ -2368,7 +2516,6 @@
         <w:t xml:space="preserve">; </w:t>
       </w:r>
       <m:oMath>
-        <w:proofErr w:type="gramEnd"/>
         <m:r>
           <w:rPr>
             <w:rFonts w:ascii="Cambria Math" w:hAnsi="Cambria Math"/>
@@ -2614,6 +2761,7 @@
           <w:rFonts w:eastAsiaTheme="minorEastAsia"/>
           <w:lang w:val="en-US" w:eastAsia="es-MX"/>
         </w:rPr>
+        <w:lastRenderedPageBreak/>
         <w:t>Interval visualization: Frequency (number of iterations) on which the Neural Network Calculations Viewer is refreshed during the learning process execution.</w:t>
       </w:r>
     </w:p>
@@ -2648,7 +2796,7 @@
           <w:lang w:eastAsia="es-MX"/>
         </w:rPr>
         <w:drawing>
-          <wp:inline distT="0" distB="0" distL="0" distR="0">
+          <wp:inline distT="0" distB="0" distL="0" distR="0" wp14:anchorId="7398E231" wp14:editId="4B2A7287">
             <wp:extent cx="2204605" cy="2664462"/>
             <wp:effectExtent l="19050" t="0" r="5195" b="0"/>
             <wp:docPr id="8" name="Imagen 8"/>
@@ -2665,10 +2813,10 @@
                     </pic:cNvPicPr>
                   </pic:nvPicPr>
                   <pic:blipFill>
-                    <a:blip r:embed="rId15" cstate="print">
+                    <a:blip r:embed="rId16" cstate="print">
                       <a:extLst>
                         <a:ext uri="{28A0092B-C50C-407E-A947-70E740481C1C}">
-                          <a14:useLocalDpi xmlns="" xmlns:wpc="http://schemas.microsoft.com/office/word/2010/wordprocessingCanvas" xmlns:mc="http://schemas.openxmlformats.org/markup-compatibility/2006" xmlns:o="urn:schemas-microsoft-com:office:office" xmlns:v="urn:schemas-microsoft-com:vml" xmlns:wp14="http://schemas.microsoft.com/office/word/2010/wordprocessingDrawing" xmlns:w10="urn:schemas-microsoft-com:office:word" xmlns:w="http://schemas.openxmlformats.org/wordprocessingml/2006/main" xmlns:w14="http://schemas.microsoft.com/office/word/2010/wordml" xmlns:wpg="http://schemas.microsoft.com/office/word/2010/wordprocessingGroup" xmlns:wpi="http://schemas.microsoft.com/office/word/2010/wordprocessingInk" xmlns:wps="http://schemas.microsoft.com/office/word/2010/wordprocessingShape" xmlns:a14="http://schemas.microsoft.com/office/drawing/2010/main" val="0"/>
+                          <a14:useLocalDpi xmlns:a14="http://schemas.microsoft.com/office/drawing/2010/main" val="0"/>
                         </a:ext>
                       </a:extLst>
                     </a:blip>
@@ -2705,7 +2853,6 @@
           <w:lang w:val="en-US" w:eastAsia="es-MX"/>
         </w:rPr>
       </w:pPr>
-      <w:proofErr w:type="gramStart"/>
       <w:r>
         <w:rPr>
           <w:lang w:val="en-US"/>
@@ -2750,14 +2897,7 @@
         <w:rPr>
           <w:lang w:val="en-US"/>
         </w:rPr>
-        <w:t>.</w:t>
-      </w:r>
-      <w:proofErr w:type="gramEnd"/>
-      <w:r>
-        <w:rPr>
-          <w:lang w:val="en-US"/>
-        </w:rPr>
-        <w:t xml:space="preserve"> Learning options</w:t>
+        <w:t>. Learning options</w:t>
       </w:r>
     </w:p>
     <w:p>
@@ -2782,7 +2922,6 @@
         <w:rPr>
           <w:lang w:val="en-US" w:eastAsia="es-MX"/>
         </w:rPr>
-        <w:lastRenderedPageBreak/>
         <w:t>Test options</w:t>
       </w:r>
     </w:p>
@@ -2815,6 +2954,51 @@
         </w:rPr>
         <w:t>.</w:t>
       </w:r>
+    </w:p>
+    <w:p>
+      <w:pPr>
+        <w:ind w:left="360"/>
+        <w:jc w:val="both"/>
+        <w:rPr>
+          <w:lang w:val="en-US" w:eastAsia="es-MX"/>
+        </w:rPr>
+      </w:pPr>
+      <w:r>
+        <w:rPr>
+          <w:lang w:val="en-US" w:eastAsia="es-MX"/>
+        </w:rPr>
+        <w:t xml:space="preserve">The values </w:t>
+      </w:r>
+      <w:r>
+        <w:rPr>
+          <w:lang w:val="en-US" w:eastAsia="es-MX"/>
+        </w:rPr>
+        <w:t xml:space="preserve">used to test are those that are defined in the X1 and X2 Domain in </w:t>
+      </w:r>
+      <w:hyperlink w:anchor="_2.6.2_The_options" w:history="1">
+        <w:r>
+          <w:rPr>
+            <w:rStyle w:val="Hipervnculo"/>
+            <w:lang w:val="en-US" w:eastAsia="es-MX"/>
+          </w:rPr>
+          <w:t>the learning option</w:t>
+        </w:r>
+      </w:hyperlink>
+      <w:r>
+        <w:rPr>
+          <w:lang w:val="en-US" w:eastAsia="es-MX"/>
+        </w:rPr>
+        <w:t xml:space="preserve">, and can be reduced to a certain region using the Selecting Region mode in the </w:t>
+      </w:r>
+      <w:hyperlink w:anchor="_Function_to_Learn" w:history="1">
+        <w:r>
+          <w:rPr>
+            <w:rStyle w:val="Hipervnculo"/>
+            <w:lang w:val="en-US" w:eastAsia="es-MX"/>
+          </w:rPr>
+          <w:t>Function to Learn Viewer and Neural Network Calculations Viewer.</w:t>
+        </w:r>
+      </w:hyperlink>
     </w:p>
     <w:p>
       <w:pPr>
@@ -2859,10 +3043,10 @@
                     </pic:cNvPicPr>
                   </pic:nvPicPr>
                   <pic:blipFill>
-                    <a:blip r:embed="rId16" cstate="print">
+                    <a:blip r:embed="rId17" cstate="print">
                       <a:extLst>
                         <a:ext uri="{28A0092B-C50C-407E-A947-70E740481C1C}">
-                          <a14:useLocalDpi xmlns="" xmlns:wpc="http://schemas.microsoft.com/office/word/2010/wordprocessingCanvas" xmlns:mc="http://schemas.openxmlformats.org/markup-compatibility/2006" xmlns:o="urn:schemas-microsoft-com:office:office" xmlns:v="urn:schemas-microsoft-com:vml" xmlns:wp14="http://schemas.microsoft.com/office/word/2010/wordprocessingDrawing" xmlns:w10="urn:schemas-microsoft-com:office:word" xmlns:w="http://schemas.openxmlformats.org/wordprocessingml/2006/main" xmlns:w14="http://schemas.microsoft.com/office/word/2010/wordml" xmlns:wpg="http://schemas.microsoft.com/office/word/2010/wordprocessingGroup" xmlns:wpi="http://schemas.microsoft.com/office/word/2010/wordprocessingInk" xmlns:wps="http://schemas.microsoft.com/office/word/2010/wordprocessingShape" xmlns:a14="http://schemas.microsoft.com/office/drawing/2010/main" val="0"/>
+                          <a14:useLocalDpi xmlns:a14="http://schemas.microsoft.com/office/drawing/2010/main" val="0"/>
                         </a:ext>
                       </a:extLst>
                     </a:blip>
@@ -2900,12 +3084,7 @@
         </w:rPr>
       </w:pPr>
       <w:r>
-        <w:t>Fig</w:t>
-      </w:r>
-      <w:bookmarkStart w:id="3" w:name="_GoBack"/>
-      <w:bookmarkEnd w:id="3"/>
-      <w:r>
-        <w:t xml:space="preserve"> </w:t>
+        <w:t xml:space="preserve">Fig </w:t>
       </w:r>
       <w:fldSimple w:instr=" SEQ Ilustración \* ARABIC ">
         <w:r>
@@ -2916,16 +3095,11 @@
         </w:r>
       </w:fldSimple>
       <w:r>
-        <w:t xml:space="preserve">. Test </w:t>
-      </w:r>
-      <w:proofErr w:type="spellStart"/>
-      <w:r>
-        <w:t>options</w:t>
-      </w:r>
-      <w:proofErr w:type="spellEnd"/>
+        <w:t>. Test options</w:t>
+      </w:r>
     </w:p>
     <w:sectPr>
-      <w:footerReference w:type="default" r:id="rId17"/>
+      <w:footerReference w:type="default" r:id="rId18"/>
       <w:pgSz w:w="12240" w:h="15840"/>
       <w:pgMar w:top="1417" w:right="1701" w:bottom="1417" w:left="1701" w:header="708" w:footer="708" w:gutter="0"/>
       <w:cols w:space="708"/>
@@ -2936,7 +3110,7 @@
 </file>
 
 <file path=word/endnotes.xml><?xml version="1.0" encoding="utf-8"?>
-<w:endnotes xmlns:ve="http://schemas.openxmlformats.org/markup-compatibility/2006" xmlns:o="urn:schemas-microsoft-com:office:office" xmlns:r="http://schemas.openxmlformats.org/officeDocument/2006/relationships" xmlns:m="http://schemas.openxmlformats.org/officeDocument/2006/math" xmlns:v="urn:schemas-microsoft-com:vml" xmlns:wp="http://schemas.openxmlformats.org/drawingml/2006/wordprocessingDrawing" xmlns:w10="urn:schemas-microsoft-com:office:word" xmlns:w="http://schemas.openxmlformats.org/wordprocessingml/2006/main" xmlns:wne="http://schemas.microsoft.com/office/word/2006/wordml">
+<w:endnotes xmlns:wpc="http://schemas.microsoft.com/office/word/2010/wordprocessingCanvas" xmlns:mc="http://schemas.openxmlformats.org/markup-compatibility/2006" xmlns:o="urn:schemas-microsoft-com:office:office" xmlns:r="http://schemas.openxmlformats.org/officeDocument/2006/relationships" xmlns:m="http://schemas.openxmlformats.org/officeDocument/2006/math" xmlns:v="urn:schemas-microsoft-com:vml" xmlns:wp14="http://schemas.microsoft.com/office/word/2010/wordprocessingDrawing" xmlns:wp="http://schemas.openxmlformats.org/drawingml/2006/wordprocessingDrawing" xmlns:w10="urn:schemas-microsoft-com:office:word" xmlns:w="http://schemas.openxmlformats.org/wordprocessingml/2006/main" xmlns:w14="http://schemas.microsoft.com/office/word/2010/wordml" xmlns:wpg="http://schemas.microsoft.com/office/word/2010/wordprocessingGroup" xmlns:wpi="http://schemas.microsoft.com/office/word/2010/wordprocessingInk" xmlns:wne="http://schemas.microsoft.com/office/word/2006/wordml" xmlns:wps="http://schemas.microsoft.com/office/word/2010/wordprocessingShape" mc:Ignorable="w14 wp14">
   <w:endnote w:type="separator" w:id="-1">
     <w:p>
       <w:pPr>
@@ -2961,7 +3135,7 @@
 </file>
 
 <file path=word/footer1.xml><?xml version="1.0" encoding="utf-8"?>
-<w:ftr xmlns:ve="http://schemas.openxmlformats.org/markup-compatibility/2006" xmlns:o="urn:schemas-microsoft-com:office:office" xmlns:r="http://schemas.openxmlformats.org/officeDocument/2006/relationships" xmlns:m="http://schemas.openxmlformats.org/officeDocument/2006/math" xmlns:v="urn:schemas-microsoft-com:vml" xmlns:wp="http://schemas.openxmlformats.org/drawingml/2006/wordprocessingDrawing" xmlns:w10="urn:schemas-microsoft-com:office:word" xmlns:w="http://schemas.openxmlformats.org/wordprocessingml/2006/main" xmlns:wne="http://schemas.microsoft.com/office/word/2006/wordml">
+<w:ftr xmlns:wpc="http://schemas.microsoft.com/office/word/2010/wordprocessingCanvas" xmlns:mc="http://schemas.openxmlformats.org/markup-compatibility/2006" xmlns:o="urn:schemas-microsoft-com:office:office" xmlns:r="http://schemas.openxmlformats.org/officeDocument/2006/relationships" xmlns:m="http://schemas.openxmlformats.org/officeDocument/2006/math" xmlns:v="urn:schemas-microsoft-com:vml" xmlns:wp14="http://schemas.microsoft.com/office/word/2010/wordprocessingDrawing" xmlns:wp="http://schemas.openxmlformats.org/drawingml/2006/wordprocessingDrawing" xmlns:w10="urn:schemas-microsoft-com:office:word" xmlns:w="http://schemas.openxmlformats.org/wordprocessingml/2006/main" xmlns:w14="http://schemas.microsoft.com/office/word/2010/wordml" xmlns:wpg="http://schemas.microsoft.com/office/word/2010/wordprocessingGroup" xmlns:wpi="http://schemas.microsoft.com/office/word/2010/wordprocessingInk" xmlns:wne="http://schemas.microsoft.com/office/word/2006/wordml" xmlns:wps="http://schemas.microsoft.com/office/word/2010/wordprocessingShape" mc:Ignorable="w14 wp14">
   <w:p>
     <w:pPr>
       <w:pStyle w:val="Piedepgina"/>
@@ -3021,7 +3195,7 @@
 </file>
 
 <file path=word/footnotes.xml><?xml version="1.0" encoding="utf-8"?>
-<w:footnotes xmlns:ve="http://schemas.openxmlformats.org/markup-compatibility/2006" xmlns:o="urn:schemas-microsoft-com:office:office" xmlns:r="http://schemas.openxmlformats.org/officeDocument/2006/relationships" xmlns:m="http://schemas.openxmlformats.org/officeDocument/2006/math" xmlns:v="urn:schemas-microsoft-com:vml" xmlns:wp="http://schemas.openxmlformats.org/drawingml/2006/wordprocessingDrawing" xmlns:w10="urn:schemas-microsoft-com:office:word" xmlns:w="http://schemas.openxmlformats.org/wordprocessingml/2006/main" xmlns:wne="http://schemas.microsoft.com/office/word/2006/wordml">
+<w:footnotes xmlns:wpc="http://schemas.microsoft.com/office/word/2010/wordprocessingCanvas" xmlns:mc="http://schemas.openxmlformats.org/markup-compatibility/2006" xmlns:o="urn:schemas-microsoft-com:office:office" xmlns:r="http://schemas.openxmlformats.org/officeDocument/2006/relationships" xmlns:m="http://schemas.openxmlformats.org/officeDocument/2006/math" xmlns:v="urn:schemas-microsoft-com:vml" xmlns:wp14="http://schemas.microsoft.com/office/word/2010/wordprocessingDrawing" xmlns:wp="http://schemas.openxmlformats.org/drawingml/2006/wordprocessingDrawing" xmlns:w10="urn:schemas-microsoft-com:office:word" xmlns:w="http://schemas.openxmlformats.org/wordprocessingml/2006/main" xmlns:w14="http://schemas.microsoft.com/office/word/2010/wordml" xmlns:wpg="http://schemas.microsoft.com/office/word/2010/wordprocessingGroup" xmlns:wpi="http://schemas.microsoft.com/office/word/2010/wordprocessingInk" xmlns:wne="http://schemas.microsoft.com/office/word/2006/wordml" xmlns:wps="http://schemas.microsoft.com/office/word/2010/wordprocessingShape" mc:Ignorable="w14 wp14">
   <w:footnote w:type="separator" w:id="-1">
     <w:p>
       <w:pPr>
@@ -3046,7 +3220,7 @@
 </file>
 
 <file path=word/numbering.xml><?xml version="1.0" encoding="utf-8"?>
-<w:numbering xmlns:ve="http://schemas.openxmlformats.org/markup-compatibility/2006" xmlns:o="urn:schemas-microsoft-com:office:office" xmlns:r="http://schemas.openxmlformats.org/officeDocument/2006/relationships" xmlns:m="http://schemas.openxmlformats.org/officeDocument/2006/math" xmlns:v="urn:schemas-microsoft-com:vml" xmlns:wp="http://schemas.openxmlformats.org/drawingml/2006/wordprocessingDrawing" xmlns:w10="urn:schemas-microsoft-com:office:word" xmlns:w="http://schemas.openxmlformats.org/wordprocessingml/2006/main" xmlns:wne="http://schemas.microsoft.com/office/word/2006/wordml">
+<w:numbering xmlns:wpc="http://schemas.microsoft.com/office/word/2010/wordprocessingCanvas" xmlns:mc="http://schemas.openxmlformats.org/markup-compatibility/2006" xmlns:o="urn:schemas-microsoft-com:office:office" xmlns:r="http://schemas.openxmlformats.org/officeDocument/2006/relationships" xmlns:m="http://schemas.openxmlformats.org/officeDocument/2006/math" xmlns:v="urn:schemas-microsoft-com:vml" xmlns:wp14="http://schemas.microsoft.com/office/word/2010/wordprocessingDrawing" xmlns:wp="http://schemas.openxmlformats.org/drawingml/2006/wordprocessingDrawing" xmlns:w10="urn:schemas-microsoft-com:office:word" xmlns:w="http://schemas.openxmlformats.org/wordprocessingml/2006/main" xmlns:w14="http://schemas.microsoft.com/office/word/2010/wordml" xmlns:wpg="http://schemas.microsoft.com/office/word/2010/wordprocessingGroup" xmlns:wpi="http://schemas.microsoft.com/office/word/2010/wordprocessingInk" xmlns:wne="http://schemas.microsoft.com/office/word/2006/wordml" xmlns:wps="http://schemas.microsoft.com/office/word/2010/wordprocessingShape" mc:Ignorable="w14 wp14">
   <w:abstractNum w:abstractNumId="0">
     <w:nsid w:val="013168A9"/>
     <w:multiLevelType w:val="hybridMultilevel"/>
@@ -5822,7 +5996,7 @@
 </file>
 
 <file path=word/styles.xml><?xml version="1.0" encoding="utf-8"?>
-<w:styles xmlns:r="http://schemas.openxmlformats.org/officeDocument/2006/relationships" xmlns:w="http://schemas.openxmlformats.org/wordprocessingml/2006/main">
+<w:styles xmlns:mc="http://schemas.openxmlformats.org/markup-compatibility/2006" xmlns:r="http://schemas.openxmlformats.org/officeDocument/2006/relationships" xmlns:w="http://schemas.openxmlformats.org/wordprocessingml/2006/main" xmlns:w14="http://schemas.microsoft.com/office/word/2010/wordml" mc:Ignorable="w14">
   <w:docDefaults>
     <w:rPrDefault>
       <w:rPr>
@@ -6128,7 +6302,6 @@
     <w:uiPriority w:val="99"/>
     <w:semiHidden/>
     <w:unhideWhenUsed/>
-    <w:qFormat/>
     <w:tblPr>
       <w:tblInd w:w="0" w:type="dxa"/>
       <w:tblCellMar>
@@ -6159,13 +6332,6 @@
     <w:tblPr>
       <w:tblStyleRowBandSize w:val="1"/>
       <w:tblStyleColBandSize w:val="1"/>
-      <w:tblInd w:w="0" w:type="dxa"/>
-      <w:tblCellMar>
-        <w:top w:w="0" w:type="dxa"/>
-        <w:left w:w="108" w:type="dxa"/>
-        <w:bottom w:w="0" w:type="dxa"/>
-        <w:right w:w="108" w:type="dxa"/>
-      </w:tblCellMar>
     </w:tblPr>
     <w:tblStylePr w:type="firstRow">
       <w:rPr>
@@ -6510,6 +6676,19 @@
       <w:color w:val="4F81BD" w:themeColor="accent1"/>
       <w:sz w:val="18"/>
       <w:szCs w:val="18"/>
+    </w:rPr>
+  </w:style>
+  <w:style w:type="character" w:styleId="CdigoHTML">
+    <w:name w:val="HTML Code"/>
+    <w:basedOn w:val="Fuentedeprrafopredeter"/>
+    <w:uiPriority w:val="99"/>
+    <w:semiHidden/>
+    <w:unhideWhenUsed/>
+    <w:rsid w:val="00BC1094"/>
+    <w:rPr>
+      <w:rFonts w:ascii="Courier New" w:eastAsia="Times New Roman" w:hAnsi="Courier New" w:cs="Courier New"/>
+      <w:sz w:val="20"/>
+      <w:szCs w:val="20"/>
     </w:rPr>
   </w:style>
 </w:styles>
@@ -7491,7 +7670,7 @@
 </file>
 
 <file path=customXml/itemProps1.xml><?xml version="1.0" encoding="utf-8"?>
-<ds:datastoreItem xmlns:ds="http://schemas.openxmlformats.org/officeDocument/2006/customXml" ds:itemID="{6DA52B05-4A9F-48FA-9ADD-0CAC97ED9B57}">
+<ds:datastoreItem xmlns:ds="http://schemas.openxmlformats.org/officeDocument/2006/customXml" ds:itemID="{36E6F1F4-2328-4BAF-916F-CC5C615A80A6}">
   <ds:schemaRefs>
     <ds:schemaRef ds:uri="http://schemas.openxmlformats.org/officeDocument/2006/bibliography"/>
   </ds:schemaRefs>

</xml_diff>